<commit_message>
Änderung an der Anleitung
</commit_message>
<xml_diff>
--- a/Anleitungen und Vorgehensweisen/Ablauf Konferenzen mit diNo.docx
+++ b/Anleitungen und Vorgehensweisen/Ablauf Konferenzen mit diNo.docx
@@ -1,6 +1,6 @@
 
 <file path=word/document.xml><?xml version="1.0" encoding="utf-8"?>
-<w:document xmlns:wpc="http://schemas.microsoft.com/office/word/2010/wordprocessingCanvas" xmlns:mc="http://schemas.openxmlformats.org/markup-compatibility/2006" xmlns:o="urn:schemas-microsoft-com:office:office" xmlns:r="http://schemas.openxmlformats.org/officeDocument/2006/relationships" xmlns:m="http://schemas.openxmlformats.org/officeDocument/2006/math" xmlns:v="urn:schemas-microsoft-com:vml" xmlns:wp14="http://schemas.microsoft.com/office/word/2010/wordprocessingDrawing" xmlns:wp="http://schemas.openxmlformats.org/drawingml/2006/wordprocessingDrawing" xmlns:w10="urn:schemas-microsoft-com:office:word" xmlns:w="http://schemas.openxmlformats.org/wordprocessingml/2006/main" xmlns:w14="http://schemas.microsoft.com/office/word/2010/wordml" xmlns:wpg="http://schemas.microsoft.com/office/word/2010/wordprocessingGroup" xmlns:wpi="http://schemas.microsoft.com/office/word/2010/wordprocessingInk" xmlns:wne="http://schemas.microsoft.com/office/word/2006/wordml" xmlns:wps="http://schemas.microsoft.com/office/word/2010/wordprocessingShape" mc:Ignorable="w14 wp14">
+<w:document xmlns:wpc="http://schemas.microsoft.com/office/word/2010/wordprocessingCanvas" xmlns:mc="http://schemas.openxmlformats.org/markup-compatibility/2006" xmlns:o="urn:schemas-microsoft-com:office:office" xmlns:r="http://schemas.openxmlformats.org/officeDocument/2006/relationships" xmlns:m="http://schemas.openxmlformats.org/officeDocument/2006/math" xmlns:v="urn:schemas-microsoft-com:vml" xmlns:wp14="http://schemas.microsoft.com/office/word/2010/wordprocessingDrawing" xmlns:wp="http://schemas.openxmlformats.org/drawingml/2006/wordprocessingDrawing" xmlns:w10="urn:schemas-microsoft-com:office:word" xmlns:w="http://schemas.openxmlformats.org/wordprocessingml/2006/main" xmlns:w14="http://schemas.microsoft.com/office/word/2010/wordml" xmlns:w15="http://schemas.microsoft.com/office/word/2012/wordml" xmlns:wpg="http://schemas.microsoft.com/office/word/2010/wordprocessingGroup" xmlns:wpi="http://schemas.microsoft.com/office/word/2010/wordprocessingInk" xmlns:wne="http://schemas.microsoft.com/office/word/2006/wordml" xmlns:wps="http://schemas.microsoft.com/office/word/2010/wordprocessingShape" mc:Ignorable="w14 w15 wp14">
   <w:body>
     <w:p>
       <w:pPr>
@@ -68,7 +68,7 @@
                     </pic:cNvPicPr>
                   </pic:nvPicPr>
                   <pic:blipFill>
-                    <a:blip r:embed="rId6">
+                    <a:blip r:embed="rId5">
                       <a:extLst>
                         <a:ext uri="{28A0092B-C50C-407E-A947-70E740481C1C}">
                           <a14:useLocalDpi xmlns:a14="http://schemas.microsoft.com/office/drawing/2010/main" val="0"/>
@@ -129,18 +129,24 @@
           <w:sz w:val="32"/>
           <w:szCs w:val="32"/>
         </w:rPr>
-        <w:t xml:space="preserve">Ablauf Probezeitkonferenz mit </w:t>
-      </w:r>
-      <w:proofErr w:type="spellStart"/>
+        <w:t xml:space="preserve">Ablauf </w:t>
+      </w:r>
       <w:r>
         <w:rPr>
           <w:b/>
           <w:sz w:val="32"/>
           <w:szCs w:val="32"/>
         </w:rPr>
-        <w:t>diNo</w:t>
-      </w:r>
-      <w:proofErr w:type="spellEnd"/>
+        <w:t>Konferenzen</w:t>
+      </w:r>
+      <w:r>
+        <w:rPr>
+          <w:b/>
+          <w:sz w:val="32"/>
+          <w:szCs w:val="32"/>
+        </w:rPr>
+        <w:t xml:space="preserve"> mit diNo</w:t>
+      </w:r>
     </w:p>
     <w:p>
       <w:pPr>
@@ -172,15 +178,7 @@
         <w:t>Alle Lehrer</w:t>
       </w:r>
       <w:r>
-        <w:t xml:space="preserve"> geben pünktlich bis zum Notenschluss ihre Noten in </w:t>
-      </w:r>
-      <w:proofErr w:type="spellStart"/>
-      <w:r>
-        <w:t>diNo</w:t>
-      </w:r>
-      <w:proofErr w:type="spellEnd"/>
-      <w:r>
-        <w:t xml:space="preserve"> ab.</w:t>
+        <w:t xml:space="preserve"> geben pünktlich bis zum Notenschluss ihre Noten in diNo ab.</w:t>
       </w:r>
     </w:p>
     <w:p>
@@ -282,7 +280,7 @@
           </mc:Choice>
           <mc:Fallback>
             <w:pict>
-              <v:oval id="Ellipse 5" o:spid="_x0000_s1026" style="position:absolute;margin-left:231.4pt;margin-top:11.7pt;width:24.75pt;height:23.25pt;z-index:251664384;visibility:visible;mso-wrap-style:square;mso-width-percent:0;mso-height-percent:0;mso-wrap-distance-left:9pt;mso-wrap-distance-top:0;mso-wrap-distance-right:9pt;mso-wrap-distance-bottom:0;mso-position-horizontal:absolute;mso-position-horizontal-relative:text;mso-position-vertical:absolute;mso-position-vertical-relative:text;mso-width-percent:0;mso-height-percent:0;mso-width-relative:margin;mso-height-relative:margin;v-text-anchor:middle" o:gfxdata="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" fillcolor="white [3201]" strokecolor="#f79646 [3209]" strokeweight="2pt">
+              <v:oval w14:anchorId="6B3E63D8" id="Ellipse 5" o:spid="_x0000_s1026" style="position:absolute;margin-left:231.4pt;margin-top:11.7pt;width:24.75pt;height:23.25pt;z-index:251664384;visibility:visible;mso-wrap-style:square;mso-width-percent:0;mso-height-percent:0;mso-wrap-distance-left:9pt;mso-wrap-distance-top:0;mso-wrap-distance-right:9pt;mso-wrap-distance-bottom:0;mso-position-horizontal:absolute;mso-position-horizontal-relative:text;mso-position-vertical:absolute;mso-position-vertical-relative:text;mso-width-percent:0;mso-height-percent:0;mso-width-relative:margin;mso-height-relative:margin;v-text-anchor:middle" o:gfxdata="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" fillcolor="white [3201]" strokecolor="#f79646 [3209]" strokeweight="2pt">
                 <v:textbox inset="0,0,0,0">
                   <w:txbxContent>
                     <w:p>
@@ -319,6 +317,10 @@
         </mc:AlternateContent>
       </w:r>
       <w:r>
+        <w:rPr>
+          <w:noProof/>
+          <w:lang w:eastAsia="de-DE"/>
+        </w:rPr>
         <w:drawing>
           <wp:anchor distT="0" distB="0" distL="114300" distR="114300" simplePos="0" relativeHeight="251661312" behindDoc="1" locked="0" layoutInCell="1" allowOverlap="1" wp14:anchorId="04A84737" wp14:editId="46C0BDCE">
             <wp:simplePos x="0" y="0"/>
@@ -351,7 +353,7 @@
                     <pic:cNvPicPr/>
                   </pic:nvPicPr>
                   <pic:blipFill>
-                    <a:blip r:embed="rId7">
+                    <a:blip r:embed="rId6">
                       <a:extLst>
                         <a:ext uri="{28A0092B-C50C-407E-A947-70E740481C1C}">
                           <a14:useLocalDpi xmlns:a14="http://schemas.microsoft.com/office/drawing/2010/main" val="0"/>
@@ -473,7 +475,7 @@
           </mc:Choice>
           <mc:Fallback>
             <w:pict>
-              <v:oval id="Ellipse 4" o:spid="_x0000_s1027" style="position:absolute;margin-left:70.15pt;margin-top:.45pt;width:24.75pt;height:23.25pt;z-index:251662336;visibility:visible;mso-wrap-style:square;mso-width-percent:0;mso-height-percent:0;mso-wrap-distance-left:9pt;mso-wrap-distance-top:0;mso-wrap-distance-right:9pt;mso-wrap-distance-bottom:0;mso-position-horizontal:absolute;mso-position-horizontal-relative:text;mso-position-vertical:absolute;mso-position-vertical-relative:text;mso-width-percent:0;mso-height-percent:0;mso-width-relative:margin;mso-height-relative:margin;v-text-anchor:middle" o:gfxdata="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" fillcolor="white [3201]" strokecolor="#f79646 [3209]" strokeweight="2pt">
+              <v:oval w14:anchorId="7307E7AB" id="Ellipse 4" o:spid="_x0000_s1027" style="position:absolute;margin-left:70.15pt;margin-top:.45pt;width:24.75pt;height:23.25pt;z-index:251662336;visibility:visible;mso-wrap-style:square;mso-width-percent:0;mso-height-percent:0;mso-wrap-distance-left:9pt;mso-wrap-distance-top:0;mso-wrap-distance-right:9pt;mso-wrap-distance-bottom:0;mso-position-horizontal:absolute;mso-position-horizontal-relative:text;mso-position-vertical:absolute;mso-position-vertical-relative:text;mso-width-percent:0;mso-height-percent:0;mso-width-relative:margin;mso-height-relative:margin;v-text-anchor:middle" o:gfxdata="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" fillcolor="white [3201]" strokecolor="#f79646 [3209]" strokeweight="2pt">
                 <v:textbox inset="0,0,0,0">
                   <w:txbxContent>
                     <w:p>
@@ -502,6 +504,10 @@
         </mc:AlternateContent>
       </w:r>
       <w:r>
+        <w:rPr>
+          <w:noProof/>
+          <w:lang w:eastAsia="de-DE"/>
+        </w:rPr>
         <w:drawing>
           <wp:anchor distT="0" distB="0" distL="114300" distR="114300" simplePos="0" relativeHeight="251660288" behindDoc="1" locked="0" layoutInCell="1" allowOverlap="1" wp14:anchorId="2FE94BA2" wp14:editId="24074E3C">
             <wp:simplePos x="0" y="0"/>
@@ -534,7 +540,7 @@
                     <pic:cNvPicPr/>
                   </pic:nvPicPr>
                   <pic:blipFill>
-                    <a:blip r:embed="rId8">
+                    <a:blip r:embed="rId7">
                       <a:extLst>
                         <a:ext uri="{28A0092B-C50C-407E-A947-70E740481C1C}">
                           <a14:useLocalDpi xmlns:a14="http://schemas.microsoft.com/office/drawing/2010/main" val="0"/>
@@ -644,7 +650,7 @@
           </mc:Choice>
           <mc:Fallback>
             <w:pict>
-              <v:shapetype id="_x0000_t32" coordsize="21600,21600" o:spt="32" o:oned="t" path="m,l21600,21600e" filled="f">
+              <v:shapetype w14:anchorId="4621E5E4" id="_x0000_t32" coordsize="21600,21600" o:spt="32" o:oned="t" path="m,l21600,21600e" filled="f">
                 <v:path arrowok="t" fillok="f" o:connecttype="none"/>
                 <o:lock v:ext="edit" shapetype="t"/>
               </v:shapetype>
@@ -676,15 +682,7 @@
         <w:t>Alle Lehrer</w:t>
       </w:r>
       <w:r>
-        <w:t xml:space="preserve"> prüfen bitte die eigenen Noten auf Vollständigkeit. </w:t>
-      </w:r>
-      <w:proofErr w:type="spellStart"/>
-      <w:r>
-        <w:t>DiNo</w:t>
-      </w:r>
-      <w:proofErr w:type="spellEnd"/>
-      <w:r>
-        <w:t xml:space="preserve"> wird Ihnen eine Liste mit fehlenden Noteneinträgen anzeigen.</w:t>
+        <w:t xml:space="preserve"> prüfen bitte die eigenen Noten auf Vollständigkeit. DiNo wird Ihnen eine Liste mit fehlenden Noteneinträgen anzeigen.</w:t>
       </w:r>
     </w:p>
     <w:p>
@@ -732,7 +730,19 @@
         <w:t xml:space="preserve">Wichtig ist die Überlegung, ob </w:t>
       </w:r>
       <w:r>
-        <w:t>dennoch eine Probezeitentscheidung eindeutig zu fällen sein wird</w:t>
+        <w:t xml:space="preserve">dennoch eine </w:t>
+      </w:r>
+      <w:r>
+        <w:t>E</w:t>
+      </w:r>
+      <w:r>
+        <w:t>ntscheidung</w:t>
+      </w:r>
+      <w:r>
+        <w:t xml:space="preserve"> (z. B. Probezeit/Vorrücken)</w:t>
+      </w:r>
+      <w:r>
+        <w:t xml:space="preserve"> eindeutig zu fällen sein wird</w:t>
       </w:r>
       <w:r>
         <w:t>. Vor allem bei Schülern, die möglicherweise durchfallen werden, sollten wirklich genügend Noten vorliegen, darunter auch eine echte mündliche Note. Sollten Sie hierbei Probleme feststellen, müssen diese Fälle bereits vor der Konferenz mit dem Klassenleiter bzw. der Schulleitung abgesprochen werden.</w:t>
@@ -755,6 +765,9 @@
       <w:r>
         <w:t xml:space="preserve"> drucken die lange Liste der Problemfälle aus und hängen diese im Lehrerzimmer an die EDV-Pinnwand (links von der Eingangstür).</w:t>
       </w:r>
+      <w:r>
+        <w:t xml:space="preserve"> Zum Halbjahr macht diNo hierbei auch Vorschläge für die Gefährdungsmitteilungen.</w:t>
+      </w:r>
     </w:p>
     <w:p>
       <w:pPr>
@@ -776,15 +789,7 @@
         <w:t>Die Sekretärinnen</w:t>
       </w:r>
       <w:r>
-        <w:t xml:space="preserve"> drucken für alle von der Probezeitentscheidung betroffenen Schüler eine </w:t>
-      </w:r>
-      <w:proofErr w:type="spellStart"/>
-      <w:r>
-        <w:t>Notenstandsmeldung</w:t>
-      </w:r>
-      <w:proofErr w:type="spellEnd"/>
-      <w:r>
-        <w:t xml:space="preserve"> aus und legen diese als Klassensatz den </w:t>
+        <w:t xml:space="preserve"> drucken für alle betroffenen Schüler eine Notenstandsmeldung aus und legen diese als Klassensatz den </w:t>
       </w:r>
       <w:r>
         <w:rPr>
@@ -793,7 +798,16 @@
         <w:t>Klassenleitern</w:t>
       </w:r>
       <w:r>
-        <w:t xml:space="preserve"> in ihr Fach. Vor Beginn der Konferenz sollen alle Schüler dieses Blatt gesehen haben, damit die Schüler wissen, welche Noten als Grundlage der Probezeitentscheidung vorliegen. Die Zettel sammeln die </w:t>
+        <w:t xml:space="preserve"> in ihr Fach. Vor Beginn der Konferenz sollen alle Schüler dieses Blatt gesehen haben, damit die Schüler wissen, welche Noten als Grundlage der </w:t>
+      </w:r>
+      <w:r>
+        <w:t>E</w:t>
+      </w:r>
+      <w:r>
+        <w:t xml:space="preserve">ntscheidung vorliegen. </w:t>
+      </w:r>
+      <w:r>
+        <w:t xml:space="preserve">Die </w:t>
       </w:r>
       <w:r>
         <w:rPr>
@@ -802,21 +816,17 @@
         <w:t>Klassenleiter</w:t>
       </w:r>
       <w:r>
-        <w:t xml:space="preserve"> aber wieder ein und bringen den Klassensatz zur Konferenz mit. Dies hat den Zweck, dass die Schulleitung, die in der Konferenz mit dem Rücken zum </w:t>
-      </w:r>
-      <w:proofErr w:type="spellStart"/>
-      <w:r>
-        <w:t>Beamer</w:t>
-      </w:r>
-      <w:proofErr w:type="spellEnd"/>
-      <w:r>
-        <w:t xml:space="preserve"> sitzt, das Notenbild dennoch vor sich sieht.</w:t>
-      </w:r>
-    </w:p>
-    <w:p>
-      <w:pPr>
-        <w:pStyle w:val="Listenabsatz"/>
-      </w:pPr>
+        <w:t xml:space="preserve"> stehen als Ansprechpartner den Schülern zur Verfügung, d. h. sollte ein Schüler eine Beschwerde vorbringen, so muss der </w:t>
+      </w:r>
+      <w:r>
+        <w:rPr>
+          <w:b/>
+        </w:rPr>
+        <w:t>Klassenleiter</w:t>
+      </w:r>
+      <w:r>
+        <w:t xml:space="preserve"> diese entgegennehmen und sich um die Klärung des Problems kümmern (z. B. Kollegen ansprechen o. Ä.)</w:t>
+      </w:r>
     </w:p>
     <w:p>
       <w:pPr>
@@ -951,7 +961,7 @@
           </mc:Choice>
           <mc:Fallback>
             <w:pict>
-              <v:oval id="Ellipse 8" o:spid="_x0000_s1028" style="position:absolute;left:0;text-align:left;margin-left:217.15pt;margin-top:31.55pt;width:24.75pt;height:23.25pt;z-index:251669504;visibility:visible;mso-wrap-style:square;mso-width-percent:0;mso-height-percent:0;mso-wrap-distance-left:9pt;mso-wrap-distance-top:0;mso-wrap-distance-right:9pt;mso-wrap-distance-bottom:0;mso-position-horizontal:absolute;mso-position-horizontal-relative:text;mso-position-vertical:absolute;mso-position-vertical-relative:text;mso-width-percent:0;mso-height-percent:0;mso-width-relative:margin;mso-height-relative:margin;v-text-anchor:middle" o:gfxdata="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" fillcolor="white [3201]" strokecolor="#f79646 [3209]" strokeweight="2pt">
+              <v:oval w14:anchorId="17AB9E59" id="Ellipse 8" o:spid="_x0000_s1028" style="position:absolute;left:0;text-align:left;margin-left:217.15pt;margin-top:31.55pt;width:24.75pt;height:23.25pt;z-index:251669504;visibility:visible;mso-wrap-style:square;mso-width-percent:0;mso-height-percent:0;mso-wrap-distance-left:9pt;mso-wrap-distance-top:0;mso-wrap-distance-right:9pt;mso-wrap-distance-bottom:0;mso-position-horizontal:absolute;mso-position-horizontal-relative:text;mso-position-vertical:absolute;mso-position-vertical-relative:text;mso-width-percent:0;mso-height-percent:0;mso-width-relative:margin;mso-height-relative:margin;v-text-anchor:middle" o:gfxdata="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" fillcolor="white [3201]" strokecolor="#f79646 [3209]" strokeweight="2pt">
                 <v:textbox inset="0,0,0,0">
                   <w:txbxContent>
                     <w:p>
@@ -1054,7 +1064,7 @@
           </mc:Choice>
           <mc:Fallback>
             <w:pict>
-              <v:shape id="Gerade Verbindung mit Pfeil 9" o:spid="_x0000_s1026" type="#_x0000_t32" style="position:absolute;margin-left:190.9pt;margin-top:39.8pt;width:120pt;height:35.95pt;flip:y;z-index:251671552;visibility:visible;mso-wrap-style:square;mso-width-percent:0;mso-height-percent:0;mso-wrap-distance-left:9pt;mso-wrap-distance-top:0;mso-wrap-distance-right:9pt;mso-wrap-distance-bottom:0;mso-position-horizontal:absolute;mso-position-horizontal-relative:text;mso-position-vertical:absolute;mso-position-vertical-relative:text;mso-width-percent:0;mso-height-percent:0;mso-width-relative:margin;mso-height-relative:margin" o:gfxdata="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" strokecolor="#f68c36 [3049]" strokeweight="1.5pt">
+              <v:shape w14:anchorId="26044CC5" id="Gerade Verbindung mit Pfeil 9" o:spid="_x0000_s1026" type="#_x0000_t32" style="position:absolute;margin-left:190.9pt;margin-top:39.8pt;width:120pt;height:35.95pt;flip:y;z-index:251671552;visibility:visible;mso-wrap-style:square;mso-width-percent:0;mso-height-percent:0;mso-wrap-distance-left:9pt;mso-wrap-distance-top:0;mso-wrap-distance-right:9pt;mso-wrap-distance-bottom:0;mso-position-horizontal:absolute;mso-position-horizontal-relative:text;mso-position-vertical:absolute;mso-position-vertical-relative:text;mso-width-percent:0;mso-height-percent:0;mso-width-relative:margin;mso-height-relative:margin" o:gfxdata="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" strokecolor="#f68c36 [3049]" strokeweight="1.5pt">
                 <v:stroke endarrow="open"/>
               </v:shape>
             </w:pict>
@@ -1064,6 +1074,8 @@
       <w:r>
         <w:rPr>
           <w:b/>
+          <w:noProof/>
+          <w:lang w:eastAsia="de-DE"/>
         </w:rPr>
         <w:drawing>
           <wp:anchor distT="0" distB="0" distL="114300" distR="114300" simplePos="0" relativeHeight="251672576" behindDoc="1" locked="0" layoutInCell="1" allowOverlap="1" wp14:anchorId="0C8FB07E" wp14:editId="7F72773C">
@@ -1097,7 +1109,7 @@
                     <pic:cNvPicPr/>
                   </pic:nvPicPr>
                   <pic:blipFill>
-                    <a:blip r:embed="rId9">
+                    <a:blip r:embed="rId8">
                       <a:extLst>
                         <a:ext uri="{28A0092B-C50C-407E-A947-70E740481C1C}">
                           <a14:useLocalDpi xmlns:a14="http://schemas.microsoft.com/office/drawing/2010/main" val="0"/>
@@ -1141,6 +1153,10 @@
     </w:p>
     <w:p>
       <w:r>
+        <w:rPr>
+          <w:noProof/>
+          <w:lang w:eastAsia="de-DE"/>
+        </w:rPr>
         <w:drawing>
           <wp:anchor distT="0" distB="0" distL="114300" distR="114300" simplePos="0" relativeHeight="251667456" behindDoc="1" locked="0" layoutInCell="1" allowOverlap="1" wp14:anchorId="41E4B396" wp14:editId="7DCA6A8A">
             <wp:simplePos x="0" y="0"/>
@@ -1173,7 +1189,7 @@
                     <pic:cNvPicPr/>
                   </pic:nvPicPr>
                   <pic:blipFill>
-                    <a:blip r:embed="rId8">
+                    <a:blip r:embed="rId7">
                       <a:extLst>
                         <a:ext uri="{28A0092B-C50C-407E-A947-70E740481C1C}">
                           <a14:useLocalDpi xmlns:a14="http://schemas.microsoft.com/office/drawing/2010/main" val="0"/>
@@ -1225,18 +1241,22 @@
         <w:t xml:space="preserve">Das Ergebnis der Prüfung </w:t>
       </w:r>
       <w:r>
-        <w:t xml:space="preserve">ist eine Liste mit Problemfällen, die entweder zu wenige Noten haben oder  in mindestens einem Fach </w:t>
-      </w:r>
-      <w:proofErr w:type="spellStart"/>
-      <w:r>
-        <w:t>unterpunkten</w:t>
-      </w:r>
-      <w:proofErr w:type="spellEnd"/>
-      <w:r>
-        <w:t>. Prüfen Sie alle Einträge der Liste auf Korrektheit.</w:t>
-      </w:r>
-      <w:r>
-        <w:t xml:space="preserve"> Sprechen Sie ggf. säumige Kollegen an und klären Sie alle Fälle, in denen die Probezeitentscheidung möglicherweise negativ ausfallen könnte oder – schlimmstenfalls – gar nicht getroffen werden kann.</w:t>
+        <w:t>ist eine Liste mit Problemfällen, die entweder zu wenige Noten haben oder  in mindestens einem Fach unterpunkten. Prüfen Sie alle Einträge der Liste auf Korrektheit.</w:t>
+      </w:r>
+      <w:r>
+        <w:t xml:space="preserve"> Sprechen Sie ggf. säumige Kollegen an und klären Sie alle Fälle, in denen die </w:t>
+      </w:r>
+      <w:r>
+        <w:t>(</w:t>
+      </w:r>
+      <w:r>
+        <w:t>Probezeit</w:t>
+      </w:r>
+      <w:r>
+        <w:t>-)E</w:t>
+      </w:r>
+      <w:r>
+        <w:t>ntscheidung möglicherweise negativ ausfallen könnte oder – schlimmstenfalls – gar nicht getroffen werden kann.</w:t>
       </w:r>
     </w:p>
     <w:p>
@@ -1347,23 +1367,10 @@
         <w:t>Die Administratoren</w:t>
       </w:r>
       <w:r>
-        <w:t xml:space="preserve"> tragen in </w:t>
-      </w:r>
-      <w:proofErr w:type="spellStart"/>
-      <w:r>
-        <w:t>diNo</w:t>
-      </w:r>
-      <w:proofErr w:type="spellEnd"/>
-      <w:r>
-        <w:t xml:space="preserve"> bereits einen Vorschlag der Entscheidung ein, so dass die Ereignisse „Probezeit bestanden“ bzw. „Probezeit nicht bestanden“ oder auch Gefährdungsmitteilungen bereits in </w:t>
-      </w:r>
-      <w:proofErr w:type="spellStart"/>
-      <w:r>
-        <w:t>diNo</w:t>
-      </w:r>
-      <w:proofErr w:type="spellEnd"/>
-      <w:r>
-        <w:t xml:space="preserve"> vermerkt sind.</w:t>
+        <w:t xml:space="preserve"> tragen in diNo bereits einen Vorschlag der Entscheidung ein, so dass die Ereignisse „Probezeit bestanden“ bzw. „Probezeit nicht bestanden“ oder auch Gefährdungsmitteilunge</w:t>
+      </w:r>
+      <w:r>
+        <w:t>n bereits in diNo vermerkt sind.</w:t>
       </w:r>
     </w:p>
     <w:p>
@@ -1390,31 +1397,19 @@
         <w:t>alle Klassenleiter</w:t>
       </w:r>
       <w:r>
-        <w:t xml:space="preserve"> die </w:t>
-      </w:r>
-      <w:proofErr w:type="spellStart"/>
-      <w:r>
-        <w:t>Notenstandsmeldungen</w:t>
-      </w:r>
-      <w:proofErr w:type="spellEnd"/>
-      <w:r>
-        <w:t xml:space="preserve"> der Schüler mit und wissen, welche Schüler anzusprechen sind. Sollte die Konferenz dem Vorschlag von </w:t>
-      </w:r>
-      <w:proofErr w:type="spellStart"/>
-      <w:r>
-        <w:t>diNo</w:t>
-      </w:r>
-      <w:proofErr w:type="spellEnd"/>
-      <w:r>
-        <w:t xml:space="preserve"> nicht folgen, müssen diese Änderungen sofort in </w:t>
-      </w:r>
-      <w:proofErr w:type="spellStart"/>
-      <w:r>
-        <w:t>diNo</w:t>
-      </w:r>
-      <w:proofErr w:type="spellEnd"/>
-      <w:r>
         <w:t xml:space="preserve"> </w:t>
+      </w:r>
+      <w:r>
+        <w:t>einen Überblick über die Problemfälle ihrer Klasse</w:t>
+      </w:r>
+      <w:r>
+        <w:t xml:space="preserve"> mit </w:t>
+      </w:r>
+      <w:r>
+        <w:t xml:space="preserve">(Gefährungen, Unterpunktungen, fehlende Noten, …) </w:t>
+      </w:r>
+      <w:r>
+        <w:t xml:space="preserve">und wissen, welche Schüler anzusprechen sind. Sollte die Konferenz dem Vorschlag von diNo nicht folgen, müssen diese Änderungen sofort in diNo </w:t>
       </w:r>
       <w:r>
         <w:t>durchgeführt</w:t>
@@ -1443,19 +1438,61 @@
         <w:t>Die Sekretärinnen</w:t>
       </w:r>
       <w:r>
-        <w:t xml:space="preserve"> drucken zum Zweck der Dokumentation alle Notenbogen</w:t>
-      </w:r>
-      <w:r>
-        <w:t xml:space="preserve"> aus und heften diese in die Schülerakte</w:t>
-      </w:r>
-      <w:r>
-        <w:t>n</w:t>
-      </w:r>
-      <w:r>
-        <w:t xml:space="preserve"> ein.</w:t>
+        <w:t xml:space="preserve"> drucken alle Notenbogen aus. Die </w:t>
+      </w:r>
+      <w:r>
+        <w:rPr>
+          <w:b/>
+        </w:rPr>
+        <w:t>Schulleitung</w:t>
+      </w:r>
+      <w:r>
+        <w:t xml:space="preserve"> bringt die gesammelten Ausdrucke zur Konferenz mit. Auf diesen Notenbogen müssen ggf. von diNo abweichende Entscheidungen handschriftlich korrigiert werde</w:t>
+      </w:r>
+      <w:r>
+        <w:t>n. Zudem müssen diese Notenbogen unterschrieben werden.</w:t>
       </w:r>
       <w:bookmarkStart w:id="0" w:name="_GoBack"/>
       <w:bookmarkEnd w:id="0"/>
+    </w:p>
+    <w:p>
+      <w:pPr>
+        <w:pStyle w:val="Listenabsatz"/>
+      </w:pPr>
+    </w:p>
+    <w:p>
+      <w:pPr>
+        <w:pStyle w:val="Listenabsatz"/>
+        <w:numPr>
+          <w:ilvl w:val="0"/>
+          <w:numId w:val="1"/>
+        </w:numPr>
+      </w:pPr>
+      <w:r>
+        <w:rPr>
+          <w:b/>
+        </w:rPr>
+        <w:t>Die Sekretärinnen</w:t>
+      </w:r>
+      <w:r>
+        <w:t xml:space="preserve"> </w:t>
+      </w:r>
+      <w:r>
+        <w:t>heften</w:t>
+      </w:r>
+      <w:r>
+        <w:t xml:space="preserve"> zum Zweck der Dokumentation alle Notenbogen in die Schülerakten ein.</w:t>
+      </w:r>
+    </w:p>
+    <w:p>
+      <w:pPr>
+        <w:pStyle w:val="Listenabsatz"/>
+      </w:pPr>
+    </w:p>
+    <w:p>
+      <w:pPr>
+        <w:pStyle w:val="Listenabsatz"/>
+      </w:pPr>
     </w:p>
     <w:sectPr>
       <w:pgSz w:w="11906" w:h="16838"/>
@@ -1468,8 +1505,8 @@
 </file>
 
 <file path=word/numbering.xml><?xml version="1.0" encoding="utf-8"?>
-<w:numbering xmlns:wpc="http://schemas.microsoft.com/office/word/2010/wordprocessingCanvas" xmlns:mc="http://schemas.openxmlformats.org/markup-compatibility/2006" xmlns:o="urn:schemas-microsoft-com:office:office" xmlns:r="http://schemas.openxmlformats.org/officeDocument/2006/relationships" xmlns:m="http://schemas.openxmlformats.org/officeDocument/2006/math" xmlns:v="urn:schemas-microsoft-com:vml" xmlns:wp14="http://schemas.microsoft.com/office/word/2010/wordprocessingDrawing" xmlns:wp="http://schemas.openxmlformats.org/drawingml/2006/wordprocessingDrawing" xmlns:w10="urn:schemas-microsoft-com:office:word" xmlns:w="http://schemas.openxmlformats.org/wordprocessingml/2006/main" xmlns:w14="http://schemas.microsoft.com/office/word/2010/wordml" xmlns:wpg="http://schemas.microsoft.com/office/word/2010/wordprocessingGroup" xmlns:wpi="http://schemas.microsoft.com/office/word/2010/wordprocessingInk" xmlns:wne="http://schemas.microsoft.com/office/word/2006/wordml" xmlns:wps="http://schemas.microsoft.com/office/word/2010/wordprocessingShape" mc:Ignorable="w14 wp14">
-  <w:abstractNum w:abstractNumId="0">
+<w:numbering xmlns:wpc="http://schemas.microsoft.com/office/word/2010/wordprocessingCanvas" xmlns:mc="http://schemas.openxmlformats.org/markup-compatibility/2006" xmlns:o="urn:schemas-microsoft-com:office:office" xmlns:r="http://schemas.openxmlformats.org/officeDocument/2006/relationships" xmlns:m="http://schemas.openxmlformats.org/officeDocument/2006/math" xmlns:v="urn:schemas-microsoft-com:vml" xmlns:wp14="http://schemas.microsoft.com/office/word/2010/wordprocessingDrawing" xmlns:wp="http://schemas.openxmlformats.org/drawingml/2006/wordprocessingDrawing" xmlns:w10="urn:schemas-microsoft-com:office:word" xmlns:w="http://schemas.openxmlformats.org/wordprocessingml/2006/main" xmlns:w14="http://schemas.microsoft.com/office/word/2010/wordml" xmlns:w15="http://schemas.microsoft.com/office/word/2012/wordml" xmlns:wpg="http://schemas.microsoft.com/office/word/2010/wordprocessingGroup" xmlns:wpi="http://schemas.microsoft.com/office/word/2010/wordprocessingInk" xmlns:wne="http://schemas.microsoft.com/office/word/2006/wordml" xmlns:wps="http://schemas.microsoft.com/office/word/2010/wordprocessingShape" mc:Ignorable="w14 w15 wp14">
+  <w:abstractNum w:abstractNumId="0" w15:restartNumberingAfterBreak="0">
     <w:nsid w:val="134B69E7"/>
     <w:multiLevelType w:val="hybridMultilevel"/>
     <w:tmpl w:val="88326F02"/>
@@ -1582,7 +1619,7 @@
       </w:rPr>
     </w:lvl>
   </w:abstractNum>
-  <w:abstractNum w:abstractNumId="1">
+  <w:abstractNum w:abstractNumId="1" w15:restartNumberingAfterBreak="0">
     <w:nsid w:val="781F7C7D"/>
     <w:multiLevelType w:val="hybridMultilevel"/>
     <w:tmpl w:val="C6E84438"/>
@@ -1681,7 +1718,7 @@
 </file>
 
 <file path=word/styles.xml><?xml version="1.0" encoding="utf-8"?>
-<w:styles xmlns:mc="http://schemas.openxmlformats.org/markup-compatibility/2006" xmlns:r="http://schemas.openxmlformats.org/officeDocument/2006/relationships" xmlns:w="http://schemas.openxmlformats.org/wordprocessingml/2006/main" xmlns:w14="http://schemas.microsoft.com/office/word/2010/wordml" mc:Ignorable="w14">
+<w:styles xmlns:mc="http://schemas.openxmlformats.org/markup-compatibility/2006" xmlns:r="http://schemas.openxmlformats.org/officeDocument/2006/relationships" xmlns:w="http://schemas.openxmlformats.org/wordprocessingml/2006/main" xmlns:w14="http://schemas.microsoft.com/office/word/2010/wordml" xmlns:w15="http://schemas.microsoft.com/office/word/2012/wordml" mc:Ignorable="w14 w15">
   <w:docDefaults>
     <w:rPrDefault>
       <w:rPr>
@@ -1697,375 +1734,378 @@
       </w:pPr>
     </w:pPrDefault>
   </w:docDefaults>
-  <w:latentStyles w:defLockedState="0" w:defUIPriority="99" w:defSemiHidden="1" w:defUnhideWhenUsed="1" w:defQFormat="0" w:count="267">
-    <w:lsdException w:name="Normal" w:semiHidden="0" w:uiPriority="0" w:unhideWhenUsed="0" w:qFormat="1"/>
-    <w:lsdException w:name="heading 1" w:semiHidden="0" w:uiPriority="9" w:unhideWhenUsed="0" w:qFormat="1"/>
-    <w:lsdException w:name="heading 2" w:uiPriority="9" w:qFormat="1"/>
-    <w:lsdException w:name="heading 3" w:uiPriority="9" w:qFormat="1"/>
-    <w:lsdException w:name="heading 4" w:uiPriority="9" w:qFormat="1"/>
-    <w:lsdException w:name="heading 5" w:uiPriority="9" w:qFormat="1"/>
-    <w:lsdException w:name="heading 6" w:uiPriority="9" w:qFormat="1"/>
-    <w:lsdException w:name="heading 7" w:uiPriority="9" w:qFormat="1"/>
-    <w:lsdException w:name="heading 8" w:uiPriority="9" w:qFormat="1"/>
-    <w:lsdException w:name="heading 9" w:uiPriority="9" w:qFormat="1"/>
-    <w:lsdException w:name="toc 1" w:uiPriority="39"/>
-    <w:lsdException w:name="toc 2" w:uiPriority="39"/>
-    <w:lsdException w:name="toc 3" w:uiPriority="39"/>
-    <w:lsdException w:name="toc 4" w:uiPriority="39"/>
-    <w:lsdException w:name="toc 5" w:uiPriority="39"/>
-    <w:lsdException w:name="toc 6" w:uiPriority="39"/>
-    <w:lsdException w:name="toc 7" w:uiPriority="39"/>
-    <w:lsdException w:name="toc 8" w:uiPriority="39"/>
-    <w:lsdException w:name="toc 9" w:uiPriority="39"/>
-    <w:lsdException w:name="caption" w:uiPriority="35" w:qFormat="1"/>
-    <w:lsdException w:name="Title" w:semiHidden="0" w:uiPriority="10" w:unhideWhenUsed="0" w:qFormat="1"/>
-    <w:lsdException w:name="Default Paragraph Font" w:uiPriority="1"/>
-    <w:lsdException w:name="Subtitle" w:semiHidden="0" w:uiPriority="11" w:unhideWhenUsed="0" w:qFormat="1"/>
-    <w:lsdException w:name="Strong" w:semiHidden="0" w:uiPriority="22" w:unhideWhenUsed="0" w:qFormat="1"/>
-    <w:lsdException w:name="Emphasis" w:semiHidden="0" w:uiPriority="20" w:unhideWhenUsed="0" w:qFormat="1"/>
-    <w:lsdException w:name="Table Grid" w:semiHidden="0" w:uiPriority="59" w:unhideWhenUsed="0"/>
-    <w:lsdException w:name="Placeholder Text" w:unhideWhenUsed="0"/>
-    <w:lsdException w:name="No Spacing" w:semiHidden="0" w:uiPriority="1" w:unhideWhenUsed="0" w:qFormat="1"/>
-    <w:lsdException w:name="Light Shading" w:semiHidden="0" w:uiPriority="60" w:unhideWhenUsed="0"/>
-    <w:lsdException w:name="Light List" w:semiHidden="0" w:uiPriority="61" w:unhideWhenUsed="0"/>
-    <w:lsdException w:name="Light Grid" w:semiHidden="0" w:uiPriority="62" w:unhideWhenUsed="0"/>
-    <w:lsdException w:name="Medium Shading 1" w:semiHidden="0" w:uiPriority="63" w:unhideWhenUsed="0"/>
-    <w:lsdException w:name="Medium Shading 2" w:semiHidden="0" w:uiPriority="64" w:unhideWhenUsed="0"/>
-    <w:lsdException w:name="Medium List 1" w:semiHidden="0" w:uiPriority="65" w:unhideWhenUsed="0"/>
-    <w:lsdException w:name="Medium List 2" w:semiHidden="0" w:uiPriority="66" w:unhideWhenUsed="0"/>
-    <w:lsdException w:name="Medium Grid 1" w:semiHidden="0" w:uiPriority="67" w:unhideWhenUsed="0"/>
-    <w:lsdException w:name="Medium Grid 2" w:semiHidden="0" w:uiPriority="68" w:unhideWhenUsed="0"/>
-    <w:lsdException w:name="Medium Grid 3" w:semiHidden="0" w:uiPriority="69" w:unhideWhenUsed="0"/>
-    <w:lsdException w:name="Dark List" w:semiHidden="0" w:uiPriority="70" w:unhideWhenUsed="0"/>
-    <w:lsdException w:name="Colorful Shading" w:semiHidden="0" w:uiPriority="71" w:unhideWhenUsed="0"/>
-    <w:lsdException w:name="Colorful List" w:semiHidden="0" w:uiPriority="72" w:unhideWhenUsed="0"/>
-    <w:lsdException w:name="Colorful Grid" w:semiHidden="0" w:uiPriority="73" w:unhideWhenUsed="0"/>
-    <w:lsdException w:name="Light Shading Accent 1" w:semiHidden="0" w:uiPriority="60" w:unhideWhenUsed="0"/>
-    <w:lsdException w:name="Light List Accent 1" w:semiHidden="0" w:uiPriority="61" w:unhideWhenUsed="0"/>
-    <w:lsdException w:name="Light Grid Accent 1" w:semiHidden="0" w:uiPriority="62" w:unhideWhenUsed="0"/>
-    <w:lsdException w:name="Medium Shading 1 Accent 1" w:semiHidden="0" w:uiPriority="63" w:unhideWhenUsed="0"/>
-    <w:lsdException w:name="Medium Shading 2 Accent 1" w:semiHidden="0" w:uiPriority="64" w:unhideWhenUsed="0"/>
-    <w:lsdException w:name="Medium List 1 Accent 1" w:semiHidden="0" w:uiPriority="65" w:unhideWhenUsed="0"/>
-    <w:lsdException w:name="Revision" w:unhideWhenUsed="0"/>
-    <w:lsdException w:name="List Paragraph" w:semiHidden="0" w:uiPriority="34" w:unhideWhenUsed="0" w:qFormat="1"/>
-    <w:lsdException w:name="Quote" w:semiHidden="0" w:uiPriority="29" w:unhideWhenUsed="0" w:qFormat="1"/>
-    <w:lsdException w:name="Intense Quote" w:semiHidden="0" w:uiPriority="30" w:unhideWhenUsed="0" w:qFormat="1"/>
-    <w:lsdException w:name="Medium List 2 Accent 1" w:semiHidden="0" w:uiPriority="66" w:unhideWhenUsed="0"/>
-    <w:lsdException w:name="Medium Grid 1 Accent 1" w:semiHidden="0" w:uiPriority="67" w:unhideWhenUsed="0"/>
-    <w:lsdException w:name="Medium Grid 2 Accent 1" w:semiHidden="0" w:uiPriority="68" w:unhideWhenUsed="0"/>
-    <w:lsdException w:name="Medium Grid 3 Accent 1" w:semiHidden="0" w:uiPriority="69" w:unhideWhenUsed="0"/>
-    <w:lsdException w:name="Dark List Accent 1" w:semiHidden="0" w:uiPriority="70" w:unhideWhenUsed="0"/>
-    <w:lsdException w:name="Colorful Shading Accent 1" w:semiHidden="0" w:uiPriority="71" w:unhideWhenUsed="0"/>
-    <w:lsdException w:name="Colorful List Accent 1" w:semiHidden="0" w:uiPriority="72" w:unhideWhenUsed="0"/>
-    <w:lsdException w:name="Colorful Grid Accent 1" w:semiHidden="0" w:uiPriority="73" w:unhideWhenUsed="0"/>
-    <w:lsdException w:name="Light Shading Accent 2" w:semiHidden="0" w:uiPriority="60" w:unhideWhenUsed="0"/>
-    <w:lsdException w:name="Light List Accent 2" w:semiHidden="0" w:uiPriority="61" w:unhideWhenUsed="0"/>
-    <w:lsdException w:name="Light Grid Accent 2" w:semiHidden="0" w:uiPriority="62" w:unhideWhenUsed="0"/>
-    <w:lsdException w:name="Medium Shading 1 Accent 2" w:semiHidden="0" w:uiPriority="63" w:unhideWhenUsed="0"/>
-    <w:lsdException w:name="Medium Shading 2 Accent 2" w:semiHidden="0" w:uiPriority="64" w:unhideWhenUsed="0"/>
-    <w:lsdException w:name="Medium List 1 Accent 2" w:semiHidden="0" w:uiPriority="65" w:unhideWhenUsed="0"/>
-    <w:lsdException w:name="Medium List 2 Accent 2" w:semiHidden="0" w:uiPriority="66" w:unhideWhenUsed="0"/>
-    <w:lsdException w:name="Medium Grid 1 Accent 2" w:semiHidden="0" w:uiPriority="67" w:unhideWhenUsed="0"/>
-    <w:lsdException w:name="Medium Grid 2 Accent 2" w:semiHidden="0" w:uiPriority="68" w:unhideWhenUsed="0"/>
-    <w:lsdException w:name="Medium Grid 3 Accent 2" w:semiHidden="0" w:uiPriority="69" w:unhideWhenUsed="0"/>
-    <w:lsdException w:name="Dark List Accent 2" w:semiHidden="0" w:uiPriority="70" w:unhideWhenUsed="0"/>
-    <w:lsdException w:name="Colorful Shading Accent 2" w:semiHidden="0" w:uiPriority="71" w:unhideWhenUsed="0"/>
-    <w:lsdException w:name="Colorful List Accent 2" w:semiHidden="0" w:uiPriority="72" w:unhideWhenUsed="0"/>
-    <w:lsdException w:name="Colorful Grid Accent 2" w:semiHidden="0" w:uiPriority="73" w:unhideWhenUsed="0"/>
-    <w:lsdException w:name="Light Shading Accent 3" w:semiHidden="0" w:uiPriority="60" w:unhideWhenUsed="0"/>
-    <w:lsdException w:name="Light List Accent 3" w:semiHidden="0" w:uiPriority="61" w:unhideWhenUsed="0"/>
-    <w:lsdException w:name="Light Grid Accent 3" w:semiHidden="0" w:uiPriority="62" w:unhideWhenUsed="0"/>
-    <w:lsdException w:name="Medium Shading 1 Accent 3" w:semiHidden="0" w:uiPriority="63" w:unhideWhenUsed="0"/>
-    <w:lsdException w:name="Medium Shading 2 Accent 3" w:semiHidden="0" w:uiPriority="64" w:unhideWhenUsed="0"/>
-    <w:lsdException w:name="Medium List 1 Accent 3" w:semiHidden="0" w:uiPriority="65" w:unhideWhenUsed="0"/>
-    <w:lsdException w:name="Medium List 2 Accent 3" w:semiHidden="0" w:uiPriority="66" w:unhideWhenUsed="0"/>
-    <w:lsdException w:name="Medium Grid 1 Accent 3" w:semiHidden="0" w:uiPriority="67" w:unhideWhenUsed="0"/>
-    <w:lsdException w:name="Medium Grid 2 Accent 3" w:semiHidden="0" w:uiPriority="68" w:unhideWhenUsed="0"/>
-    <w:lsdException w:name="Medium Grid 3 Accent 3" w:semiHidden="0" w:uiPriority="69" w:unhideWhenUsed="0"/>
-    <w:lsdException w:name="Dark List Accent 3" w:semiHidden="0" w:uiPriority="70" w:unhideWhenUsed="0"/>
-    <w:lsdException w:name="Colorful Shading Accent 3" w:semiHidden="0" w:uiPriority="71" w:unhideWhenUsed="0"/>
-    <w:lsdException w:name="Colorful List Accent 3" w:semiHidden="0" w:uiPriority="72" w:unhideWhenUsed="0"/>
-    <w:lsdException w:name="Colorful Grid Accent 3" w:semiHidden="0" w:uiPriority="73" w:unhideWhenUsed="0"/>
-    <w:lsdException w:name="Light Shading Accent 4" w:semiHidden="0" w:uiPriority="60" w:unhideWhenUsed="0"/>
-    <w:lsdException w:name="Light List Accent 4" w:semiHidden="0" w:uiPriority="61" w:unhideWhenUsed="0"/>
-    <w:lsdException w:name="Light Grid Accent 4" w:semiHidden="0" w:uiPriority="62" w:unhideWhenUsed="0"/>
-    <w:lsdException w:name="Medium Shading 1 Accent 4" w:semiHidden="0" w:uiPriority="63" w:unhideWhenUsed="0"/>
-    <w:lsdException w:name="Medium Shading 2 Accent 4" w:semiHidden="0" w:uiPriority="64" w:unhideWhenUsed="0"/>
-    <w:lsdException w:name="Medium List 1 Accent 4" w:semiHidden="0" w:uiPriority="65" w:unhideWhenUsed="0"/>
-    <w:lsdException w:name="Medium List 2 Accent 4" w:semiHidden="0" w:uiPriority="66" w:unhideWhenUsed="0"/>
-    <w:lsdException w:name="Medium Grid 1 Accent 4" w:semiHidden="0" w:uiPriority="67" w:unhideWhenUsed="0"/>
-    <w:lsdException w:name="Medium Grid 2 Accent 4" w:semiHidden="0" w:uiPriority="68" w:unhideWhenUsed="0"/>
-    <w:lsdException w:name="Medium Grid 3 Accent 4" w:semiHidden="0" w:uiPriority="69" w:unhideWhenUsed="0"/>
-    <w:lsdException w:name="Dark List Accent 4" w:semiHidden="0" w:uiPriority="70" w:unhideWhenUsed="0"/>
-    <w:lsdException w:name="Colorful Shading Accent 4" w:semiHidden="0" w:uiPriority="71" w:unhideWhenUsed="0"/>
-    <w:lsdException w:name="Colorful List Accent 4" w:semiHidden="0" w:uiPriority="72" w:unhideWhenUsed="0"/>
-    <w:lsdException w:name="Colorful Grid Accent 4" w:semiHidden="0" w:uiPriority="73" w:unhideWhenUsed="0"/>
-    <w:lsdException w:name="Light Shading Accent 5" w:semiHidden="0" w:uiPriority="60" w:unhideWhenUsed="0"/>
-    <w:lsdException w:name="Light List Accent 5" w:semiHidden="0" w:uiPriority="61" w:unhideWhenUsed="0"/>
-    <w:lsdException w:name="Light Grid Accent 5" w:semiHidden="0" w:uiPriority="62" w:unhideWhenUsed="0"/>
-    <w:lsdException w:name="Medium Shading 1 Accent 5" w:semiHidden="0" w:uiPriority="63" w:unhideWhenUsed="0"/>
-    <w:lsdException w:name="Medium Shading 2 Accent 5" w:semiHidden="0" w:uiPriority="64" w:unhideWhenUsed="0"/>
-    <w:lsdException w:name="Medium List 1 Accent 5" w:semiHidden="0" w:uiPriority="65" w:unhideWhenUsed="0"/>
-    <w:lsdException w:name="Medium List 2 Accent 5" w:semiHidden="0" w:uiPriority="66" w:unhideWhenUsed="0"/>
-    <w:lsdException w:name="Medium Grid 1 Accent 5" w:semiHidden="0" w:uiPriority="67" w:unhideWhenUsed="0"/>
-    <w:lsdException w:name="Medium Grid 2 Accent 5" w:semiHidden="0" w:uiPriority="68" w:unhideWhenUsed="0"/>
-    <w:lsdException w:name="Medium Grid 3 Accent 5" w:semiHidden="0" w:uiPriority="69" w:unhideWhenUsed="0"/>
-    <w:lsdException w:name="Dark List Accent 5" w:semiHidden="0" w:uiPriority="70" w:unhideWhenUsed="0"/>
-    <w:lsdException w:name="Colorful Shading Accent 5" w:semiHidden="0" w:uiPriority="71" w:unhideWhenUsed="0"/>
-    <w:lsdException w:name="Colorful List Accent 5" w:semiHidden="0" w:uiPriority="72" w:unhideWhenUsed="0"/>
-    <w:lsdException w:name="Colorful Grid Accent 5" w:semiHidden="0" w:uiPriority="73" w:unhideWhenUsed="0"/>
-    <w:lsdException w:name="Light Shading Accent 6" w:semiHidden="0" w:uiPriority="60" w:unhideWhenUsed="0"/>
-    <w:lsdException w:name="Light List Accent 6" w:semiHidden="0" w:uiPriority="61" w:unhideWhenUsed="0"/>
-    <w:lsdException w:name="Light Grid Accent 6" w:semiHidden="0" w:uiPriority="62" w:unhideWhenUsed="0"/>
-    <w:lsdException w:name="Medium Shading 1 Accent 6" w:semiHidden="0" w:uiPriority="63" w:unhideWhenUsed="0"/>
-    <w:lsdException w:name="Medium Shading 2 Accent 6" w:semiHidden="0" w:uiPriority="64" w:unhideWhenUsed="0"/>
-    <w:lsdException w:name="Medium List 1 Accent 6" w:semiHidden="0" w:uiPriority="65" w:unhideWhenUsed="0"/>
-    <w:lsdException w:name="Medium List 2 Accent 6" w:semiHidden="0" w:uiPriority="66" w:unhideWhenUsed="0"/>
-    <w:lsdException w:name="Medium Grid 1 Accent 6" w:semiHidden="0" w:uiPriority="67" w:unhideWhenUsed="0"/>
-    <w:lsdException w:name="Medium Grid 2 Accent 6" w:semiHidden="0" w:uiPriority="68" w:unhideWhenUsed="0"/>
-    <w:lsdException w:name="Medium Grid 3 Accent 6" w:semiHidden="0" w:uiPriority="69" w:unhideWhenUsed="0"/>
-    <w:lsdException w:name="Dark List Accent 6" w:semiHidden="0" w:uiPriority="70" w:unhideWhenUsed="0"/>
-    <w:lsdException w:name="Colorful Shading Accent 6" w:semiHidden="0" w:uiPriority="71" w:unhideWhenUsed="0"/>
-    <w:lsdException w:name="Colorful List Accent 6" w:semiHidden="0" w:uiPriority="72" w:unhideWhenUsed="0"/>
-    <w:lsdException w:name="Colorful Grid Accent 6" w:semiHidden="0" w:uiPriority="73" w:unhideWhenUsed="0"/>
-    <w:lsdException w:name="Subtle Emphasis" w:semiHidden="0" w:uiPriority="19" w:unhideWhenUsed="0" w:qFormat="1"/>
-    <w:lsdException w:name="Intense Emphasis" w:semiHidden="0" w:uiPriority="21" w:unhideWhenUsed="0" w:qFormat="1"/>
-    <w:lsdException w:name="Subtle Reference" w:semiHidden="0" w:uiPriority="31" w:unhideWhenUsed="0" w:qFormat="1"/>
-    <w:lsdException w:name="Intense Reference" w:semiHidden="0" w:uiPriority="32" w:unhideWhenUsed="0" w:qFormat="1"/>
-    <w:lsdException w:name="Book Title" w:semiHidden="0" w:uiPriority="33" w:unhideWhenUsed="0" w:qFormat="1"/>
-    <w:lsdException w:name="Bibliography" w:uiPriority="37"/>
-    <w:lsdException w:name="TOC Heading" w:uiPriority="39" w:qFormat="1"/>
-  </w:latentStyles>
-  <w:style w:type="paragraph" w:default="1" w:styleId="Standard">
-    <w:name w:val="Normal"/>
-    <w:qFormat/>
-  </w:style>
-  <w:style w:type="character" w:default="1" w:styleId="Absatz-Standardschriftart">
-    <w:name w:val="Default Paragraph Font"/>
-    <w:uiPriority w:val="1"/>
-    <w:semiHidden/>
-    <w:unhideWhenUsed/>
-  </w:style>
-  <w:style w:type="table" w:default="1" w:styleId="NormaleTabelle">
-    <w:name w:val="Normal Table"/>
-    <w:uiPriority w:val="99"/>
-    <w:semiHidden/>
-    <w:unhideWhenUsed/>
-    <w:tblPr>
-      <w:tblInd w:w="0" w:type="dxa"/>
-      <w:tblCellMar>
-        <w:top w:w="0" w:type="dxa"/>
-        <w:left w:w="108" w:type="dxa"/>
-        <w:bottom w:w="0" w:type="dxa"/>
-        <w:right w:w="108" w:type="dxa"/>
-      </w:tblCellMar>
-    </w:tblPr>
-  </w:style>
-  <w:style w:type="numbering" w:default="1" w:styleId="KeineListe">
-    <w:name w:val="No List"/>
-    <w:uiPriority w:val="99"/>
-    <w:semiHidden/>
-    <w:unhideWhenUsed/>
-  </w:style>
-  <w:style w:type="paragraph" w:styleId="Sprechblasentext">
-    <w:name w:val="Balloon Text"/>
-    <w:basedOn w:val="Standard"/>
-    <w:link w:val="SprechblasentextZchn"/>
-    <w:uiPriority w:val="99"/>
-    <w:semiHidden/>
-    <w:unhideWhenUsed/>
-    <w:rsid w:val="00D447AA"/>
-    <w:pPr>
-      <w:spacing w:after="0" w:line="240" w:lineRule="auto"/>
-    </w:pPr>
-    <w:rPr>
-      <w:rFonts w:ascii="Tahoma" w:hAnsi="Tahoma" w:cs="Tahoma"/>
-      <w:sz w:val="16"/>
-      <w:szCs w:val="16"/>
-    </w:rPr>
-  </w:style>
-  <w:style w:type="character" w:customStyle="1" w:styleId="SprechblasentextZchn">
-    <w:name w:val="Sprechblasentext Zchn"/>
-    <w:basedOn w:val="Absatz-Standardschriftart"/>
-    <w:link w:val="Sprechblasentext"/>
-    <w:uiPriority w:val="99"/>
-    <w:semiHidden/>
-    <w:rsid w:val="00D447AA"/>
-    <w:rPr>
-      <w:rFonts w:ascii="Tahoma" w:hAnsi="Tahoma" w:cs="Tahoma"/>
-      <w:sz w:val="16"/>
-      <w:szCs w:val="16"/>
-    </w:rPr>
-  </w:style>
-  <w:style w:type="paragraph" w:styleId="Listenabsatz">
-    <w:name w:val="List Paragraph"/>
-    <w:basedOn w:val="Standard"/>
-    <w:uiPriority w:val="34"/>
-    <w:qFormat/>
-    <w:rsid w:val="00D447AA"/>
-    <w:pPr>
-      <w:ind w:left="720"/>
-      <w:contextualSpacing/>
-    </w:pPr>
-  </w:style>
-</w:styles>
-</file>
-
-<file path=word/stylesWithEffects.xml><?xml version="1.0" encoding="utf-8"?>
-<w:styles xmlns:wpc="http://schemas.microsoft.com/office/word/2010/wordprocessingCanvas" xmlns:mc="http://schemas.openxmlformats.org/markup-compatibility/2006" xmlns:o="urn:schemas-microsoft-com:office:office" xmlns:r="http://schemas.openxmlformats.org/officeDocument/2006/relationships" xmlns:m="http://schemas.openxmlformats.org/officeDocument/2006/math" xmlns:v="urn:schemas-microsoft-com:vml" xmlns:wp14="http://schemas.microsoft.com/office/word/2010/wordprocessingDrawing" xmlns:wp="http://schemas.openxmlformats.org/drawingml/2006/wordprocessingDrawing" xmlns:w10="urn:schemas-microsoft-com:office:word" xmlns:w="http://schemas.openxmlformats.org/wordprocessingml/2006/main" xmlns:w14="http://schemas.microsoft.com/office/word/2010/wordml" xmlns:wpg="http://schemas.microsoft.com/office/word/2010/wordprocessingGroup" xmlns:wpi="http://schemas.microsoft.com/office/word/2010/wordprocessingInk" xmlns:wne="http://schemas.microsoft.com/office/word/2006/wordml" xmlns:wps="http://schemas.microsoft.com/office/word/2010/wordprocessingShape" mc:Ignorable="w14 wp14">
-  <w:docDefaults>
-    <w:rPrDefault>
-      <w:rPr>
-        <w:rFonts w:asciiTheme="minorHAnsi" w:eastAsiaTheme="minorHAnsi" w:hAnsiTheme="minorHAnsi" w:cstheme="minorBidi"/>
-        <w:sz w:val="22"/>
-        <w:szCs w:val="22"/>
-        <w:lang w:val="de-DE" w:eastAsia="en-US" w:bidi="ar-SA"/>
-      </w:rPr>
-    </w:rPrDefault>
-    <w:pPrDefault>
-      <w:pPr>
-        <w:spacing w:after="200" w:line="276" w:lineRule="auto"/>
-      </w:pPr>
-    </w:pPrDefault>
-  </w:docDefaults>
-  <w:latentStyles w:defLockedState="0" w:defUIPriority="99" w:defSemiHidden="1" w:defUnhideWhenUsed="1" w:defQFormat="0" w:count="267">
-    <w:lsdException w:name="Normal" w:semiHidden="0" w:uiPriority="0" w:unhideWhenUsed="0" w:qFormat="1"/>
-    <w:lsdException w:name="heading 1" w:semiHidden="0" w:uiPriority="9" w:unhideWhenUsed="0" w:qFormat="1"/>
-    <w:lsdException w:name="heading 2" w:uiPriority="9" w:qFormat="1"/>
-    <w:lsdException w:name="heading 3" w:uiPriority="9" w:qFormat="1"/>
-    <w:lsdException w:name="heading 4" w:uiPriority="9" w:qFormat="1"/>
-    <w:lsdException w:name="heading 5" w:uiPriority="9" w:qFormat="1"/>
-    <w:lsdException w:name="heading 6" w:uiPriority="9" w:qFormat="1"/>
-    <w:lsdException w:name="heading 7" w:uiPriority="9" w:qFormat="1"/>
-    <w:lsdException w:name="heading 8" w:uiPriority="9" w:qFormat="1"/>
-    <w:lsdException w:name="heading 9" w:uiPriority="9" w:qFormat="1"/>
-    <w:lsdException w:name="toc 1" w:uiPriority="39"/>
-    <w:lsdException w:name="toc 2" w:uiPriority="39"/>
-    <w:lsdException w:name="toc 3" w:uiPriority="39"/>
-    <w:lsdException w:name="toc 4" w:uiPriority="39"/>
-    <w:lsdException w:name="toc 5" w:uiPriority="39"/>
-    <w:lsdException w:name="toc 6" w:uiPriority="39"/>
-    <w:lsdException w:name="toc 7" w:uiPriority="39"/>
-    <w:lsdException w:name="toc 8" w:uiPriority="39"/>
-    <w:lsdException w:name="toc 9" w:uiPriority="39"/>
-    <w:lsdException w:name="caption" w:uiPriority="35" w:qFormat="1"/>
-    <w:lsdException w:name="Title" w:semiHidden="0" w:uiPriority="10" w:unhideWhenUsed="0" w:qFormat="1"/>
-    <w:lsdException w:name="Default Paragraph Font" w:uiPriority="1"/>
-    <w:lsdException w:name="Subtitle" w:semiHidden="0" w:uiPriority="11" w:unhideWhenUsed="0" w:qFormat="1"/>
-    <w:lsdException w:name="Strong" w:semiHidden="0" w:uiPriority="22" w:unhideWhenUsed="0" w:qFormat="1"/>
-    <w:lsdException w:name="Emphasis" w:semiHidden="0" w:uiPriority="20" w:unhideWhenUsed="0" w:qFormat="1"/>
-    <w:lsdException w:name="Table Grid" w:semiHidden="0" w:uiPriority="59" w:unhideWhenUsed="0"/>
-    <w:lsdException w:name="Placeholder Text" w:unhideWhenUsed="0"/>
-    <w:lsdException w:name="No Spacing" w:semiHidden="0" w:uiPriority="1" w:unhideWhenUsed="0" w:qFormat="1"/>
-    <w:lsdException w:name="Light Shading" w:semiHidden="0" w:uiPriority="60" w:unhideWhenUsed="0"/>
-    <w:lsdException w:name="Light List" w:semiHidden="0" w:uiPriority="61" w:unhideWhenUsed="0"/>
-    <w:lsdException w:name="Light Grid" w:semiHidden="0" w:uiPriority="62" w:unhideWhenUsed="0"/>
-    <w:lsdException w:name="Medium Shading 1" w:semiHidden="0" w:uiPriority="63" w:unhideWhenUsed="0"/>
-    <w:lsdException w:name="Medium Shading 2" w:semiHidden="0" w:uiPriority="64" w:unhideWhenUsed="0"/>
-    <w:lsdException w:name="Medium List 1" w:semiHidden="0" w:uiPriority="65" w:unhideWhenUsed="0"/>
-    <w:lsdException w:name="Medium List 2" w:semiHidden="0" w:uiPriority="66" w:unhideWhenUsed="0"/>
-    <w:lsdException w:name="Medium Grid 1" w:semiHidden="0" w:uiPriority="67" w:unhideWhenUsed="0"/>
-    <w:lsdException w:name="Medium Grid 2" w:semiHidden="0" w:uiPriority="68" w:unhideWhenUsed="0"/>
-    <w:lsdException w:name="Medium Grid 3" w:semiHidden="0" w:uiPriority="69" w:unhideWhenUsed="0"/>
-    <w:lsdException w:name="Dark List" w:semiHidden="0" w:uiPriority="70" w:unhideWhenUsed="0"/>
-    <w:lsdException w:name="Colorful Shading" w:semiHidden="0" w:uiPriority="71" w:unhideWhenUsed="0"/>
-    <w:lsdException w:name="Colorful List" w:semiHidden="0" w:uiPriority="72" w:unhideWhenUsed="0"/>
-    <w:lsdException w:name="Colorful Grid" w:semiHidden="0" w:uiPriority="73" w:unhideWhenUsed="0"/>
-    <w:lsdException w:name="Light Shading Accent 1" w:semiHidden="0" w:uiPriority="60" w:unhideWhenUsed="0"/>
-    <w:lsdException w:name="Light List Accent 1" w:semiHidden="0" w:uiPriority="61" w:unhideWhenUsed="0"/>
-    <w:lsdException w:name="Light Grid Accent 1" w:semiHidden="0" w:uiPriority="62" w:unhideWhenUsed="0"/>
-    <w:lsdException w:name="Medium Shading 1 Accent 1" w:semiHidden="0" w:uiPriority="63" w:unhideWhenUsed="0"/>
-    <w:lsdException w:name="Medium Shading 2 Accent 1" w:semiHidden="0" w:uiPriority="64" w:unhideWhenUsed="0"/>
-    <w:lsdException w:name="Medium List 1 Accent 1" w:semiHidden="0" w:uiPriority="65" w:unhideWhenUsed="0"/>
-    <w:lsdException w:name="Revision" w:unhideWhenUsed="0"/>
-    <w:lsdException w:name="List Paragraph" w:semiHidden="0" w:uiPriority="34" w:unhideWhenUsed="0" w:qFormat="1"/>
-    <w:lsdException w:name="Quote" w:semiHidden="0" w:uiPriority="29" w:unhideWhenUsed="0" w:qFormat="1"/>
-    <w:lsdException w:name="Intense Quote" w:semiHidden="0" w:uiPriority="30" w:unhideWhenUsed="0" w:qFormat="1"/>
-    <w:lsdException w:name="Medium List 2 Accent 1" w:semiHidden="0" w:uiPriority="66" w:unhideWhenUsed="0"/>
-    <w:lsdException w:name="Medium Grid 1 Accent 1" w:semiHidden="0" w:uiPriority="67" w:unhideWhenUsed="0"/>
-    <w:lsdException w:name="Medium Grid 2 Accent 1" w:semiHidden="0" w:uiPriority="68" w:unhideWhenUsed="0"/>
-    <w:lsdException w:name="Medium Grid 3 Accent 1" w:semiHidden="0" w:uiPriority="69" w:unhideWhenUsed="0"/>
-    <w:lsdException w:name="Dark List Accent 1" w:semiHidden="0" w:uiPriority="70" w:unhideWhenUsed="0"/>
-    <w:lsdException w:name="Colorful Shading Accent 1" w:semiHidden="0" w:uiPriority="71" w:unhideWhenUsed="0"/>
-    <w:lsdException w:name="Colorful List Accent 1" w:semiHidden="0" w:uiPriority="72" w:unhideWhenUsed="0"/>
-    <w:lsdException w:name="Colorful Grid Accent 1" w:semiHidden="0" w:uiPriority="73" w:unhideWhenUsed="0"/>
-    <w:lsdException w:name="Light Shading Accent 2" w:semiHidden="0" w:uiPriority="60" w:unhideWhenUsed="0"/>
-    <w:lsdException w:name="Light List Accent 2" w:semiHidden="0" w:uiPriority="61" w:unhideWhenUsed="0"/>
-    <w:lsdException w:name="Light Grid Accent 2" w:semiHidden="0" w:uiPriority="62" w:unhideWhenUsed="0"/>
-    <w:lsdException w:name="Medium Shading 1 Accent 2" w:semiHidden="0" w:uiPriority="63" w:unhideWhenUsed="0"/>
-    <w:lsdException w:name="Medium Shading 2 Accent 2" w:semiHidden="0" w:uiPriority="64" w:unhideWhenUsed="0"/>
-    <w:lsdException w:name="Medium List 1 Accent 2" w:semiHidden="0" w:uiPriority="65" w:unhideWhenUsed="0"/>
-    <w:lsdException w:name="Medium List 2 Accent 2" w:semiHidden="0" w:uiPriority="66" w:unhideWhenUsed="0"/>
-    <w:lsdException w:name="Medium Grid 1 Accent 2" w:semiHidden="0" w:uiPriority="67" w:unhideWhenUsed="0"/>
-    <w:lsdException w:name="Medium Grid 2 Accent 2" w:semiHidden="0" w:uiPriority="68" w:unhideWhenUsed="0"/>
-    <w:lsdException w:name="Medium Grid 3 Accent 2" w:semiHidden="0" w:uiPriority="69" w:unhideWhenUsed="0"/>
-    <w:lsdException w:name="Dark List Accent 2" w:semiHidden="0" w:uiPriority="70" w:unhideWhenUsed="0"/>
-    <w:lsdException w:name="Colorful Shading Accent 2" w:semiHidden="0" w:uiPriority="71" w:unhideWhenUsed="0"/>
-    <w:lsdException w:name="Colorful List Accent 2" w:semiHidden="0" w:uiPriority="72" w:unhideWhenUsed="0"/>
-    <w:lsdException w:name="Colorful Grid Accent 2" w:semiHidden="0" w:uiPriority="73" w:unhideWhenUsed="0"/>
-    <w:lsdException w:name="Light Shading Accent 3" w:semiHidden="0" w:uiPriority="60" w:unhideWhenUsed="0"/>
-    <w:lsdException w:name="Light List Accent 3" w:semiHidden="0" w:uiPriority="61" w:unhideWhenUsed="0"/>
-    <w:lsdException w:name="Light Grid Accent 3" w:semiHidden="0" w:uiPriority="62" w:unhideWhenUsed="0"/>
-    <w:lsdException w:name="Medium Shading 1 Accent 3" w:semiHidden="0" w:uiPriority="63" w:unhideWhenUsed="0"/>
-    <w:lsdException w:name="Medium Shading 2 Accent 3" w:semiHidden="0" w:uiPriority="64" w:unhideWhenUsed="0"/>
-    <w:lsdException w:name="Medium List 1 Accent 3" w:semiHidden="0" w:uiPriority="65" w:unhideWhenUsed="0"/>
-    <w:lsdException w:name="Medium List 2 Accent 3" w:semiHidden="0" w:uiPriority="66" w:unhideWhenUsed="0"/>
-    <w:lsdException w:name="Medium Grid 1 Accent 3" w:semiHidden="0" w:uiPriority="67" w:unhideWhenUsed="0"/>
-    <w:lsdException w:name="Medium Grid 2 Accent 3" w:semiHidden="0" w:uiPriority="68" w:unhideWhenUsed="0"/>
-    <w:lsdException w:name="Medium Grid 3 Accent 3" w:semiHidden="0" w:uiPriority="69" w:unhideWhenUsed="0"/>
-    <w:lsdException w:name="Dark List Accent 3" w:semiHidden="0" w:uiPriority="70" w:unhideWhenUsed="0"/>
-    <w:lsdException w:name="Colorful Shading Accent 3" w:semiHidden="0" w:uiPriority="71" w:unhideWhenUsed="0"/>
-    <w:lsdException w:name="Colorful List Accent 3" w:semiHidden="0" w:uiPriority="72" w:unhideWhenUsed="0"/>
-    <w:lsdException w:name="Colorful Grid Accent 3" w:semiHidden="0" w:uiPriority="73" w:unhideWhenUsed="0"/>
-    <w:lsdException w:name="Light Shading Accent 4" w:semiHidden="0" w:uiPriority="60" w:unhideWhenUsed="0"/>
-    <w:lsdException w:name="Light List Accent 4" w:semiHidden="0" w:uiPriority="61" w:unhideWhenUsed="0"/>
-    <w:lsdException w:name="Light Grid Accent 4" w:semiHidden="0" w:uiPriority="62" w:unhideWhenUsed="0"/>
-    <w:lsdException w:name="Medium Shading 1 Accent 4" w:semiHidden="0" w:uiPriority="63" w:unhideWhenUsed="0"/>
-    <w:lsdException w:name="Medium Shading 2 Accent 4" w:semiHidden="0" w:uiPriority="64" w:unhideWhenUsed="0"/>
-    <w:lsdException w:name="Medium List 1 Accent 4" w:semiHidden="0" w:uiPriority="65" w:unhideWhenUsed="0"/>
-    <w:lsdException w:name="Medium List 2 Accent 4" w:semiHidden="0" w:uiPriority="66" w:unhideWhenUsed="0"/>
-    <w:lsdException w:name="Medium Grid 1 Accent 4" w:semiHidden="0" w:uiPriority="67" w:unhideWhenUsed="0"/>
-    <w:lsdException w:name="Medium Grid 2 Accent 4" w:semiHidden="0" w:uiPriority="68" w:unhideWhenUsed="0"/>
-    <w:lsdException w:name="Medium Grid 3 Accent 4" w:semiHidden="0" w:uiPriority="69" w:unhideWhenUsed="0"/>
-    <w:lsdException w:name="Dark List Accent 4" w:semiHidden="0" w:uiPriority="70" w:unhideWhenUsed="0"/>
-    <w:lsdException w:name="Colorful Shading Accent 4" w:semiHidden="0" w:uiPriority="71" w:unhideWhenUsed="0"/>
-    <w:lsdException w:name="Colorful List Accent 4" w:semiHidden="0" w:uiPriority="72" w:unhideWhenUsed="0"/>
-    <w:lsdException w:name="Colorful Grid Accent 4" w:semiHidden="0" w:uiPriority="73" w:unhideWhenUsed="0"/>
-    <w:lsdException w:name="Light Shading Accent 5" w:semiHidden="0" w:uiPriority="60" w:unhideWhenUsed="0"/>
-    <w:lsdException w:name="Light List Accent 5" w:semiHidden="0" w:uiPriority="61" w:unhideWhenUsed="0"/>
-    <w:lsdException w:name="Light Grid Accent 5" w:semiHidden="0" w:uiPriority="62" w:unhideWhenUsed="0"/>
-    <w:lsdException w:name="Medium Shading 1 Accent 5" w:semiHidden="0" w:uiPriority="63" w:unhideWhenUsed="0"/>
-    <w:lsdException w:name="Medium Shading 2 Accent 5" w:semiHidden="0" w:uiPriority="64" w:unhideWhenUsed="0"/>
-    <w:lsdException w:name="Medium List 1 Accent 5" w:semiHidden="0" w:uiPriority="65" w:unhideWhenUsed="0"/>
-    <w:lsdException w:name="Medium List 2 Accent 5" w:semiHidden="0" w:uiPriority="66" w:unhideWhenUsed="0"/>
-    <w:lsdException w:name="Medium Grid 1 Accent 5" w:semiHidden="0" w:uiPriority="67" w:unhideWhenUsed="0"/>
-    <w:lsdException w:name="Medium Grid 2 Accent 5" w:semiHidden="0" w:uiPriority="68" w:unhideWhenUsed="0"/>
-    <w:lsdException w:name="Medium Grid 3 Accent 5" w:semiHidden="0" w:uiPriority="69" w:unhideWhenUsed="0"/>
-    <w:lsdException w:name="Dark List Accent 5" w:semiHidden="0" w:uiPriority="70" w:unhideWhenUsed="0"/>
-    <w:lsdException w:name="Colorful Shading Accent 5" w:semiHidden="0" w:uiPriority="71" w:unhideWhenUsed="0"/>
-    <w:lsdException w:name="Colorful List Accent 5" w:semiHidden="0" w:uiPriority="72" w:unhideWhenUsed="0"/>
-    <w:lsdException w:name="Colorful Grid Accent 5" w:semiHidden="0" w:uiPriority="73" w:unhideWhenUsed="0"/>
-    <w:lsdException w:name="Light Shading Accent 6" w:semiHidden="0" w:uiPriority="60" w:unhideWhenUsed="0"/>
-    <w:lsdException w:name="Light List Accent 6" w:semiHidden="0" w:uiPriority="61" w:unhideWhenUsed="0"/>
-    <w:lsdException w:name="Light Grid Accent 6" w:semiHidden="0" w:uiPriority="62" w:unhideWhenUsed="0"/>
-    <w:lsdException w:name="Medium Shading 1 Accent 6" w:semiHidden="0" w:uiPriority="63" w:unhideWhenUsed="0"/>
-    <w:lsdException w:name="Medium Shading 2 Accent 6" w:semiHidden="0" w:uiPriority="64" w:unhideWhenUsed="0"/>
-    <w:lsdException w:name="Medium List 1 Accent 6" w:semiHidden="0" w:uiPriority="65" w:unhideWhenUsed="0"/>
-    <w:lsdException w:name="Medium List 2 Accent 6" w:semiHidden="0" w:uiPriority="66" w:unhideWhenUsed="0"/>
-    <w:lsdException w:name="Medium Grid 1 Accent 6" w:semiHidden="0" w:uiPriority="67" w:unhideWhenUsed="0"/>
-    <w:lsdException w:name="Medium Grid 2 Accent 6" w:semiHidden="0" w:uiPriority="68" w:unhideWhenUsed="0"/>
-    <w:lsdException w:name="Medium Grid 3 Accent 6" w:semiHidden="0" w:uiPriority="69" w:unhideWhenUsed="0"/>
-    <w:lsdException w:name="Dark List Accent 6" w:semiHidden="0" w:uiPriority="70" w:unhideWhenUsed="0"/>
-    <w:lsdException w:name="Colorful Shading Accent 6" w:semiHidden="0" w:uiPriority="71" w:unhideWhenUsed="0"/>
-    <w:lsdException w:name="Colorful List Accent 6" w:semiHidden="0" w:uiPriority="72" w:unhideWhenUsed="0"/>
-    <w:lsdException w:name="Colorful Grid Accent 6" w:semiHidden="0" w:uiPriority="73" w:unhideWhenUsed="0"/>
-    <w:lsdException w:name="Subtle Emphasis" w:semiHidden="0" w:uiPriority="19" w:unhideWhenUsed="0" w:qFormat="1"/>
-    <w:lsdException w:name="Intense Emphasis" w:semiHidden="0" w:uiPriority="21" w:unhideWhenUsed="0" w:qFormat="1"/>
-    <w:lsdException w:name="Subtle Reference" w:semiHidden="0" w:uiPriority="31" w:unhideWhenUsed="0" w:qFormat="1"/>
-    <w:lsdException w:name="Intense Reference" w:semiHidden="0" w:uiPriority="32" w:unhideWhenUsed="0" w:qFormat="1"/>
-    <w:lsdException w:name="Book Title" w:semiHidden="0" w:uiPriority="33" w:unhideWhenUsed="0" w:qFormat="1"/>
-    <w:lsdException w:name="Bibliography" w:uiPriority="37"/>
-    <w:lsdException w:name="TOC Heading" w:uiPriority="39" w:qFormat="1"/>
+  <w:latentStyles w:defLockedState="0" w:defUIPriority="99" w:defSemiHidden="0" w:defUnhideWhenUsed="0" w:defQFormat="0" w:count="371">
+    <w:lsdException w:name="Normal" w:uiPriority="0" w:qFormat="1"/>
+    <w:lsdException w:name="heading 1" w:uiPriority="9" w:qFormat="1"/>
+    <w:lsdException w:name="heading 2" w:semiHidden="1" w:uiPriority="9" w:unhideWhenUsed="1" w:qFormat="1"/>
+    <w:lsdException w:name="heading 3" w:semiHidden="1" w:uiPriority="9" w:unhideWhenUsed="1" w:qFormat="1"/>
+    <w:lsdException w:name="heading 4" w:semiHidden="1" w:uiPriority="9" w:unhideWhenUsed="1" w:qFormat="1"/>
+    <w:lsdException w:name="heading 5" w:semiHidden="1" w:uiPriority="9" w:unhideWhenUsed="1" w:qFormat="1"/>
+    <w:lsdException w:name="heading 6" w:semiHidden="1" w:uiPriority="9" w:unhideWhenUsed="1" w:qFormat="1"/>
+    <w:lsdException w:name="heading 7" w:semiHidden="1" w:uiPriority="9" w:unhideWhenUsed="1" w:qFormat="1"/>
+    <w:lsdException w:name="heading 8" w:semiHidden="1" w:uiPriority="9" w:unhideWhenUsed="1" w:qFormat="1"/>
+    <w:lsdException w:name="heading 9" w:semiHidden="1" w:uiPriority="9" w:unhideWhenUsed="1" w:qFormat="1"/>
+    <w:lsdException w:name="index 1" w:semiHidden="1" w:unhideWhenUsed="1"/>
+    <w:lsdException w:name="index 2" w:semiHidden="1" w:unhideWhenUsed="1"/>
+    <w:lsdException w:name="index 3" w:semiHidden="1" w:unhideWhenUsed="1"/>
+    <w:lsdException w:name="index 4" w:semiHidden="1" w:unhideWhenUsed="1"/>
+    <w:lsdException w:name="index 5" w:semiHidden="1" w:unhideWhenUsed="1"/>
+    <w:lsdException w:name="index 6" w:semiHidden="1" w:unhideWhenUsed="1"/>
+    <w:lsdException w:name="index 7" w:semiHidden="1" w:unhideWhenUsed="1"/>
+    <w:lsdException w:name="index 8" w:semiHidden="1" w:unhideWhenUsed="1"/>
+    <w:lsdException w:name="index 9" w:semiHidden="1" w:unhideWhenUsed="1"/>
+    <w:lsdException w:name="toc 1" w:semiHidden="1" w:uiPriority="39" w:unhideWhenUsed="1"/>
+    <w:lsdException w:name="toc 2" w:semiHidden="1" w:uiPriority="39" w:unhideWhenUsed="1"/>
+    <w:lsdException w:name="toc 3" w:semiHidden="1" w:uiPriority="39" w:unhideWhenUsed="1"/>
+    <w:lsdException w:name="toc 4" w:semiHidden="1" w:uiPriority="39" w:unhideWhenUsed="1"/>
+    <w:lsdException w:name="toc 5" w:semiHidden="1" w:uiPriority="39" w:unhideWhenUsed="1"/>
+    <w:lsdException w:name="toc 6" w:semiHidden="1" w:uiPriority="39" w:unhideWhenUsed="1"/>
+    <w:lsdException w:name="toc 7" w:semiHidden="1" w:uiPriority="39" w:unhideWhenUsed="1"/>
+    <w:lsdException w:name="toc 8" w:semiHidden="1" w:uiPriority="39" w:unhideWhenUsed="1"/>
+    <w:lsdException w:name="toc 9" w:semiHidden="1" w:uiPriority="39" w:unhideWhenUsed="1"/>
+    <w:lsdException w:name="Normal Indent" w:semiHidden="1" w:unhideWhenUsed="1"/>
+    <w:lsdException w:name="footnote text" w:semiHidden="1" w:unhideWhenUsed="1"/>
+    <w:lsdException w:name="annotation text" w:semiHidden="1" w:unhideWhenUsed="1"/>
+    <w:lsdException w:name="header" w:semiHidden="1" w:unhideWhenUsed="1"/>
+    <w:lsdException w:name="footer" w:semiHidden="1" w:unhideWhenUsed="1"/>
+    <w:lsdException w:name="index heading" w:semiHidden="1" w:unhideWhenUsed="1"/>
+    <w:lsdException w:name="caption" w:semiHidden="1" w:uiPriority="35" w:unhideWhenUsed="1" w:qFormat="1"/>
+    <w:lsdException w:name="table of figures" w:semiHidden="1" w:unhideWhenUsed="1"/>
+    <w:lsdException w:name="envelope address" w:semiHidden="1" w:unhideWhenUsed="1"/>
+    <w:lsdException w:name="envelope return" w:semiHidden="1" w:unhideWhenUsed="1"/>
+    <w:lsdException w:name="footnote reference" w:semiHidden="1" w:unhideWhenUsed="1"/>
+    <w:lsdException w:name="annotation reference" w:semiHidden="1" w:unhideWhenUsed="1"/>
+    <w:lsdException w:name="line number" w:semiHidden="1" w:unhideWhenUsed="1"/>
+    <w:lsdException w:name="page number" w:semiHidden="1" w:unhideWhenUsed="1"/>
+    <w:lsdException w:name="endnote reference" w:semiHidden="1" w:unhideWhenUsed="1"/>
+    <w:lsdException w:name="endnote text" w:semiHidden="1" w:unhideWhenUsed="1"/>
+    <w:lsdException w:name="table of authorities" w:semiHidden="1" w:unhideWhenUsed="1"/>
+    <w:lsdException w:name="macro" w:semiHidden="1" w:unhideWhenUsed="1"/>
+    <w:lsdException w:name="toa heading" w:semiHidden="1" w:unhideWhenUsed="1"/>
+    <w:lsdException w:name="List" w:semiHidden="1" w:unhideWhenUsed="1"/>
+    <w:lsdException w:name="List Bullet" w:semiHidden="1" w:unhideWhenUsed="1"/>
+    <w:lsdException w:name="List Number" w:semiHidden="1" w:unhideWhenUsed="1"/>
+    <w:lsdException w:name="List 2" w:semiHidden="1" w:unhideWhenUsed="1"/>
+    <w:lsdException w:name="List 3" w:semiHidden="1" w:unhideWhenUsed="1"/>
+    <w:lsdException w:name="List 4" w:semiHidden="1" w:unhideWhenUsed="1"/>
+    <w:lsdException w:name="List 5" w:semiHidden="1" w:unhideWhenUsed="1"/>
+    <w:lsdException w:name="List Bullet 2" w:semiHidden="1" w:unhideWhenUsed="1"/>
+    <w:lsdException w:name="List Bullet 3" w:semiHidden="1" w:unhideWhenUsed="1"/>
+    <w:lsdException w:name="List Bullet 4" w:semiHidden="1" w:unhideWhenUsed="1"/>
+    <w:lsdException w:name="List Bullet 5" w:semiHidden="1" w:unhideWhenUsed="1"/>
+    <w:lsdException w:name="List Number 2" w:semiHidden="1" w:unhideWhenUsed="1"/>
+    <w:lsdException w:name="List Number 3" w:semiHidden="1" w:unhideWhenUsed="1"/>
+    <w:lsdException w:name="List Number 4" w:semiHidden="1" w:unhideWhenUsed="1"/>
+    <w:lsdException w:name="List Number 5" w:semiHidden="1" w:unhideWhenUsed="1"/>
+    <w:lsdException w:name="Title" w:uiPriority="10" w:qFormat="1"/>
+    <w:lsdException w:name="Closing" w:semiHidden="1" w:unhideWhenUsed="1"/>
+    <w:lsdException w:name="Signature" w:semiHidden="1" w:unhideWhenUsed="1"/>
+    <w:lsdException w:name="Default Paragraph Font" w:semiHidden="1" w:uiPriority="1" w:unhideWhenUsed="1"/>
+    <w:lsdException w:name="Body Text" w:semiHidden="1" w:unhideWhenUsed="1"/>
+    <w:lsdException w:name="Body Text Indent" w:semiHidden="1" w:unhideWhenUsed="1"/>
+    <w:lsdException w:name="List Continue" w:semiHidden="1" w:unhideWhenUsed="1"/>
+    <w:lsdException w:name="List Continue 2" w:semiHidden="1" w:unhideWhenUsed="1"/>
+    <w:lsdException w:name="List Continue 3" w:semiHidden="1" w:unhideWhenUsed="1"/>
+    <w:lsdException w:name="List Continue 4" w:semiHidden="1" w:unhideWhenUsed="1"/>
+    <w:lsdException w:name="List Continue 5" w:semiHidden="1" w:unhideWhenUsed="1"/>
+    <w:lsdException w:name="Message Header" w:semiHidden="1" w:unhideWhenUsed="1"/>
+    <w:lsdException w:name="Subtitle" w:uiPriority="11" w:qFormat="1"/>
+    <w:lsdException w:name="Salutation" w:semiHidden="1" w:unhideWhenUsed="1"/>
+    <w:lsdException w:name="Date" w:semiHidden="1" w:unhideWhenUsed="1"/>
+    <w:lsdException w:name="Body Text First Indent" w:semiHidden="1" w:unhideWhenUsed="1"/>
+    <w:lsdException w:name="Body Text First Indent 2" w:semiHidden="1" w:unhideWhenUsed="1"/>
+    <w:lsdException w:name="Note Heading" w:semiHidden="1" w:unhideWhenUsed="1"/>
+    <w:lsdException w:name="Body Text 2" w:semiHidden="1" w:unhideWhenUsed="1"/>
+    <w:lsdException w:name="Body Text 3" w:semiHidden="1" w:unhideWhenUsed="1"/>
+    <w:lsdException w:name="Body Text Indent 2" w:semiHidden="1" w:unhideWhenUsed="1"/>
+    <w:lsdException w:name="Body Text Indent 3" w:semiHidden="1" w:unhideWhenUsed="1"/>
+    <w:lsdException w:name="Block Text" w:semiHidden="1" w:unhideWhenUsed="1"/>
+    <w:lsdException w:name="Hyperlink" w:semiHidden="1" w:unhideWhenUsed="1"/>
+    <w:lsdException w:name="FollowedHyperlink" w:semiHidden="1" w:unhideWhenUsed="1"/>
+    <w:lsdException w:name="Strong" w:uiPriority="22" w:qFormat="1"/>
+    <w:lsdException w:name="Emphasis" w:uiPriority="20" w:qFormat="1"/>
+    <w:lsdException w:name="Document Map" w:semiHidden="1" w:unhideWhenUsed="1"/>
+    <w:lsdException w:name="Plain Text" w:semiHidden="1" w:unhideWhenUsed="1"/>
+    <w:lsdException w:name="E-mail Signature" w:semiHidden="1" w:unhideWhenUsed="1"/>
+    <w:lsdException w:name="HTML Top of Form" w:semiHidden="1" w:unhideWhenUsed="1"/>
+    <w:lsdException w:name="HTML Bottom of Form" w:semiHidden="1" w:unhideWhenUsed="1"/>
+    <w:lsdException w:name="Normal (Web)" w:semiHidden="1" w:unhideWhenUsed="1"/>
+    <w:lsdException w:name="HTML Acronym" w:semiHidden="1" w:unhideWhenUsed="1"/>
+    <w:lsdException w:name="HTML Address" w:semiHidden="1" w:unhideWhenUsed="1"/>
+    <w:lsdException w:name="HTML Cite" w:semiHidden="1" w:unhideWhenUsed="1"/>
+    <w:lsdException w:name="HTML Code" w:semiHidden="1" w:unhideWhenUsed="1"/>
+    <w:lsdException w:name="HTML Definition" w:semiHidden="1" w:unhideWhenUsed="1"/>
+    <w:lsdException w:name="HTML Keyboard" w:semiHidden="1" w:unhideWhenUsed="1"/>
+    <w:lsdException w:name="HTML Preformatted" w:semiHidden="1" w:unhideWhenUsed="1"/>
+    <w:lsdException w:name="HTML Sample" w:semiHidden="1" w:unhideWhenUsed="1"/>
+    <w:lsdException w:name="HTML Typewriter" w:semiHidden="1" w:unhideWhenUsed="1"/>
+    <w:lsdException w:name="HTML Variable" w:semiHidden="1" w:unhideWhenUsed="1"/>
+    <w:lsdException w:name="Normal Table" w:semiHidden="1" w:unhideWhenUsed="1"/>
+    <w:lsdException w:name="annotation subject" w:semiHidden="1" w:unhideWhenUsed="1"/>
+    <w:lsdException w:name="No List" w:semiHidden="1" w:unhideWhenUsed="1"/>
+    <w:lsdException w:name="Outline List 1" w:semiHidden="1" w:unhideWhenUsed="1"/>
+    <w:lsdException w:name="Outline List 2" w:semiHidden="1" w:unhideWhenUsed="1"/>
+    <w:lsdException w:name="Outline List 3" w:semiHidden="1" w:unhideWhenUsed="1"/>
+    <w:lsdException w:name="Table Simple 1" w:semiHidden="1" w:unhideWhenUsed="1"/>
+    <w:lsdException w:name="Table Simple 2" w:semiHidden="1" w:unhideWhenUsed="1"/>
+    <w:lsdException w:name="Table Simple 3" w:semiHidden="1" w:unhideWhenUsed="1"/>
+    <w:lsdException w:name="Table Classic 1" w:semiHidden="1" w:unhideWhenUsed="1"/>
+    <w:lsdException w:name="Table Classic 2" w:semiHidden="1" w:unhideWhenUsed="1"/>
+    <w:lsdException w:name="Table Classic 3" w:semiHidden="1" w:unhideWhenUsed="1"/>
+    <w:lsdException w:name="Table Classic 4" w:semiHidden="1" w:unhideWhenUsed="1"/>
+    <w:lsdException w:name="Table Colorful 1" w:semiHidden="1" w:unhideWhenUsed="1"/>
+    <w:lsdException w:name="Table Colorful 2" w:semiHidden="1" w:unhideWhenUsed="1"/>
+    <w:lsdException w:name="Table Colorful 3" w:semiHidden="1" w:unhideWhenUsed="1"/>
+    <w:lsdException w:name="Table Columns 1" w:semiHidden="1" w:unhideWhenUsed="1"/>
+    <w:lsdException w:name="Table Columns 2" w:semiHidden="1" w:unhideWhenUsed="1"/>
+    <w:lsdException w:name="Table Columns 3" w:semiHidden="1" w:unhideWhenUsed="1"/>
+    <w:lsdException w:name="Table Columns 4" w:semiHidden="1" w:unhideWhenUsed="1"/>
+    <w:lsdException w:name="Table Columns 5" w:semiHidden="1" w:unhideWhenUsed="1"/>
+    <w:lsdException w:name="Table Grid 1" w:semiHidden="1" w:unhideWhenUsed="1"/>
+    <w:lsdException w:name="Table Grid 2" w:semiHidden="1" w:unhideWhenUsed="1"/>
+    <w:lsdException w:name="Table Grid 3" w:semiHidden="1" w:unhideWhenUsed="1"/>
+    <w:lsdException w:name="Table Grid 4" w:semiHidden="1" w:unhideWhenUsed="1"/>
+    <w:lsdException w:name="Table Grid 5" w:semiHidden="1" w:unhideWhenUsed="1"/>
+    <w:lsdException w:name="Table Grid 6" w:semiHidden="1" w:unhideWhenUsed="1"/>
+    <w:lsdException w:name="Table Grid 7" w:semiHidden="1" w:unhideWhenUsed="1"/>
+    <w:lsdException w:name="Table Grid 8" w:semiHidden="1" w:unhideWhenUsed="1"/>
+    <w:lsdException w:name="Table List 1" w:semiHidden="1" w:unhideWhenUsed="1"/>
+    <w:lsdException w:name="Table List 2" w:semiHidden="1" w:unhideWhenUsed="1"/>
+    <w:lsdException w:name="Table List 3" w:semiHidden="1" w:unhideWhenUsed="1"/>
+    <w:lsdException w:name="Table List 4" w:semiHidden="1" w:unhideWhenUsed="1"/>
+    <w:lsdException w:name="Table List 5" w:semiHidden="1" w:unhideWhenUsed="1"/>
+    <w:lsdException w:name="Table List 6" w:semiHidden="1" w:unhideWhenUsed="1"/>
+    <w:lsdException w:name="Table List 7" w:semiHidden="1" w:unhideWhenUsed="1"/>
+    <w:lsdException w:name="Table List 8" w:semiHidden="1" w:unhideWhenUsed="1"/>
+    <w:lsdException w:name="Table 3D effects 1" w:semiHidden="1" w:unhideWhenUsed="1"/>
+    <w:lsdException w:name="Table 3D effects 2" w:semiHidden="1" w:unhideWhenUsed="1"/>
+    <w:lsdException w:name="Table 3D effects 3" w:semiHidden="1" w:unhideWhenUsed="1"/>
+    <w:lsdException w:name="Table Contemporary" w:semiHidden="1" w:unhideWhenUsed="1"/>
+    <w:lsdException w:name="Table Elegant" w:semiHidden="1" w:unhideWhenUsed="1"/>
+    <w:lsdException w:name="Table Professional" w:semiHidden="1" w:unhideWhenUsed="1"/>
+    <w:lsdException w:name="Table Subtle 1" w:semiHidden="1" w:unhideWhenUsed="1"/>
+    <w:lsdException w:name="Table Subtle 2" w:semiHidden="1" w:unhideWhenUsed="1"/>
+    <w:lsdException w:name="Table Web 1" w:semiHidden="1" w:unhideWhenUsed="1"/>
+    <w:lsdException w:name="Table Web 2" w:semiHidden="1" w:unhideWhenUsed="1"/>
+    <w:lsdException w:name="Table Web 3" w:semiHidden="1" w:unhideWhenUsed="1"/>
+    <w:lsdException w:name="Balloon Text" w:semiHidden="1" w:unhideWhenUsed="1"/>
+    <w:lsdException w:name="Table Grid" w:uiPriority="59"/>
+    <w:lsdException w:name="Table Theme" w:semiHidden="1" w:unhideWhenUsed="1"/>
+    <w:lsdException w:name="Placeholder Text" w:semiHidden="1"/>
+    <w:lsdException w:name="No Spacing" w:uiPriority="1" w:qFormat="1"/>
+    <w:lsdException w:name="Light Shading" w:uiPriority="60"/>
+    <w:lsdException w:name="Light List" w:uiPriority="61"/>
+    <w:lsdException w:name="Light Grid" w:uiPriority="62"/>
+    <w:lsdException w:name="Medium Shading 1" w:uiPriority="63"/>
+    <w:lsdException w:name="Medium Shading 2" w:uiPriority="64"/>
+    <w:lsdException w:name="Medium List 1" w:uiPriority="65"/>
+    <w:lsdException w:name="Medium List 2" w:uiPriority="66"/>
+    <w:lsdException w:name="Medium Grid 1" w:uiPriority="67"/>
+    <w:lsdException w:name="Medium Grid 2" w:uiPriority="68"/>
+    <w:lsdException w:name="Medium Grid 3" w:uiPriority="69"/>
+    <w:lsdException w:name="Dark List" w:uiPriority="70"/>
+    <w:lsdException w:name="Colorful Shading" w:uiPriority="71"/>
+    <w:lsdException w:name="Colorful List" w:uiPriority="72"/>
+    <w:lsdException w:name="Colorful Grid" w:uiPriority="73"/>
+    <w:lsdException w:name="Light Shading Accent 1" w:uiPriority="60"/>
+    <w:lsdException w:name="Light List Accent 1" w:uiPriority="61"/>
+    <w:lsdException w:name="Light Grid Accent 1" w:uiPriority="62"/>
+    <w:lsdException w:name="Medium Shading 1 Accent 1" w:uiPriority="63"/>
+    <w:lsdException w:name="Medium Shading 2 Accent 1" w:uiPriority="64"/>
+    <w:lsdException w:name="Medium List 1 Accent 1" w:uiPriority="65"/>
+    <w:lsdException w:name="Revision" w:semiHidden="1"/>
+    <w:lsdException w:name="List Paragraph" w:uiPriority="34" w:qFormat="1"/>
+    <w:lsdException w:name="Quote" w:uiPriority="29" w:qFormat="1"/>
+    <w:lsdException w:name="Intense Quote" w:uiPriority="30" w:qFormat="1"/>
+    <w:lsdException w:name="Medium List 2 Accent 1" w:uiPriority="66"/>
+    <w:lsdException w:name="Medium Grid 1 Accent 1" w:uiPriority="67"/>
+    <w:lsdException w:name="Medium Grid 2 Accent 1" w:uiPriority="68"/>
+    <w:lsdException w:name="Medium Grid 3 Accent 1" w:uiPriority="69"/>
+    <w:lsdException w:name="Dark List Accent 1" w:uiPriority="70"/>
+    <w:lsdException w:name="Colorful Shading Accent 1" w:uiPriority="71"/>
+    <w:lsdException w:name="Colorful List Accent 1" w:uiPriority="72"/>
+    <w:lsdException w:name="Colorful Grid Accent 1" w:uiPriority="73"/>
+    <w:lsdException w:name="Light Shading Accent 2" w:uiPriority="60"/>
+    <w:lsdException w:name="Light List Accent 2" w:uiPriority="61"/>
+    <w:lsdException w:name="Light Grid Accent 2" w:uiPriority="62"/>
+    <w:lsdException w:name="Medium Shading 1 Accent 2" w:uiPriority="63"/>
+    <w:lsdException w:name="Medium Shading 2 Accent 2" w:uiPriority="64"/>
+    <w:lsdException w:name="Medium List 1 Accent 2" w:uiPriority="65"/>
+    <w:lsdException w:name="Medium List 2 Accent 2" w:uiPriority="66"/>
+    <w:lsdException w:name="Medium Grid 1 Accent 2" w:uiPriority="67"/>
+    <w:lsdException w:name="Medium Grid 2 Accent 2" w:uiPriority="68"/>
+    <w:lsdException w:name="Medium Grid 3 Accent 2" w:uiPriority="69"/>
+    <w:lsdException w:name="Dark List Accent 2" w:uiPriority="70"/>
+    <w:lsdException w:name="Colorful Shading Accent 2" w:uiPriority="71"/>
+    <w:lsdException w:name="Colorful List Accent 2" w:uiPriority="72"/>
+    <w:lsdException w:name="Colorful Grid Accent 2" w:uiPriority="73"/>
+    <w:lsdException w:name="Light Shading Accent 3" w:uiPriority="60"/>
+    <w:lsdException w:name="Light List Accent 3" w:uiPriority="61"/>
+    <w:lsdException w:name="Light Grid Accent 3" w:uiPriority="62"/>
+    <w:lsdException w:name="Medium Shading 1 Accent 3" w:uiPriority="63"/>
+    <w:lsdException w:name="Medium Shading 2 Accent 3" w:uiPriority="64"/>
+    <w:lsdException w:name="Medium List 1 Accent 3" w:uiPriority="65"/>
+    <w:lsdException w:name="Medium List 2 Accent 3" w:uiPriority="66"/>
+    <w:lsdException w:name="Medium Grid 1 Accent 3" w:uiPriority="67"/>
+    <w:lsdException w:name="Medium Grid 2 Accent 3" w:uiPriority="68"/>
+    <w:lsdException w:name="Medium Grid 3 Accent 3" w:uiPriority="69"/>
+    <w:lsdException w:name="Dark List Accent 3" w:uiPriority="70"/>
+    <w:lsdException w:name="Colorful Shading Accent 3" w:uiPriority="71"/>
+    <w:lsdException w:name="Colorful List Accent 3" w:uiPriority="72"/>
+    <w:lsdException w:name="Colorful Grid Accent 3" w:uiPriority="73"/>
+    <w:lsdException w:name="Light Shading Accent 4" w:uiPriority="60"/>
+    <w:lsdException w:name="Light List Accent 4" w:uiPriority="61"/>
+    <w:lsdException w:name="Light Grid Accent 4" w:uiPriority="62"/>
+    <w:lsdException w:name="Medium Shading 1 Accent 4" w:uiPriority="63"/>
+    <w:lsdException w:name="Medium Shading 2 Accent 4" w:uiPriority="64"/>
+    <w:lsdException w:name="Medium List 1 Accent 4" w:uiPriority="65"/>
+    <w:lsdException w:name="Medium List 2 Accent 4" w:uiPriority="66"/>
+    <w:lsdException w:name="Medium Grid 1 Accent 4" w:uiPriority="67"/>
+    <w:lsdException w:name="Medium Grid 2 Accent 4" w:uiPriority="68"/>
+    <w:lsdException w:name="Medium Grid 3 Accent 4" w:uiPriority="69"/>
+    <w:lsdException w:name="Dark List Accent 4" w:uiPriority="70"/>
+    <w:lsdException w:name="Colorful Shading Accent 4" w:uiPriority="71"/>
+    <w:lsdException w:name="Colorful List Accent 4" w:uiPriority="72"/>
+    <w:lsdException w:name="Colorful Grid Accent 4" w:uiPriority="73"/>
+    <w:lsdException w:name="Light Shading Accent 5" w:uiPriority="60"/>
+    <w:lsdException w:name="Light List Accent 5" w:uiPriority="61"/>
+    <w:lsdException w:name="Light Grid Accent 5" w:uiPriority="62"/>
+    <w:lsdException w:name="Medium Shading 1 Accent 5" w:uiPriority="63"/>
+    <w:lsdException w:name="Medium Shading 2 Accent 5" w:uiPriority="64"/>
+    <w:lsdException w:name="Medium List 1 Accent 5" w:uiPriority="65"/>
+    <w:lsdException w:name="Medium List 2 Accent 5" w:uiPriority="66"/>
+    <w:lsdException w:name="Medium Grid 1 Accent 5" w:uiPriority="67"/>
+    <w:lsdException w:name="Medium Grid 2 Accent 5" w:uiPriority="68"/>
+    <w:lsdException w:name="Medium Grid 3 Accent 5" w:uiPriority="69"/>
+    <w:lsdException w:name="Dark List Accent 5" w:uiPriority="70"/>
+    <w:lsdException w:name="Colorful Shading Accent 5" w:uiPriority="71"/>
+    <w:lsdException w:name="Colorful List Accent 5" w:uiPriority="72"/>
+    <w:lsdException w:name="Colorful Grid Accent 5" w:uiPriority="73"/>
+    <w:lsdException w:name="Light Shading Accent 6" w:uiPriority="60"/>
+    <w:lsdException w:name="Light List Accent 6" w:uiPriority="61"/>
+    <w:lsdException w:name="Light Grid Accent 6" w:uiPriority="62"/>
+    <w:lsdException w:name="Medium Shading 1 Accent 6" w:uiPriority="63"/>
+    <w:lsdException w:name="Medium Shading 2 Accent 6" w:uiPriority="64"/>
+    <w:lsdException w:name="Medium List 1 Accent 6" w:uiPriority="65"/>
+    <w:lsdException w:name="Medium List 2 Accent 6" w:uiPriority="66"/>
+    <w:lsdException w:name="Medium Grid 1 Accent 6" w:uiPriority="67"/>
+    <w:lsdException w:name="Medium Grid 2 Accent 6" w:uiPriority="68"/>
+    <w:lsdException w:name="Medium Grid 3 Accent 6" w:uiPriority="69"/>
+    <w:lsdException w:name="Dark List Accent 6" w:uiPriority="70"/>
+    <w:lsdException w:name="Colorful Shading Accent 6" w:uiPriority="71"/>
+    <w:lsdException w:name="Colorful List Accent 6" w:uiPriority="72"/>
+    <w:lsdException w:name="Colorful Grid Accent 6" w:uiPriority="73"/>
+    <w:lsdException w:name="Subtle Emphasis" w:uiPriority="19" w:qFormat="1"/>
+    <w:lsdException w:name="Intense Emphasis" w:uiPriority="21" w:qFormat="1"/>
+    <w:lsdException w:name="Subtle Reference" w:uiPriority="31" w:qFormat="1"/>
+    <w:lsdException w:name="Intense Reference" w:uiPriority="32" w:qFormat="1"/>
+    <w:lsdException w:name="Book Title" w:uiPriority="33" w:qFormat="1"/>
+    <w:lsdException w:name="Bibliography" w:semiHidden="1" w:uiPriority="37" w:unhideWhenUsed="1"/>
+    <w:lsdException w:name="TOC Heading" w:semiHidden="1" w:uiPriority="39" w:unhideWhenUsed="1" w:qFormat="1"/>
+    <w:lsdException w:name="Plain Table 1" w:uiPriority="41"/>
+    <w:lsdException w:name="Plain Table 2" w:uiPriority="42"/>
+    <w:lsdException w:name="Plain Table 3" w:uiPriority="43"/>
+    <w:lsdException w:name="Plain Table 4" w:uiPriority="44"/>
+    <w:lsdException w:name="Plain Table 5" w:uiPriority="45"/>
+    <w:lsdException w:name="Grid Table Light" w:uiPriority="40"/>
+    <w:lsdException w:name="Grid Table 1 Light" w:uiPriority="46"/>
+    <w:lsdException w:name="Grid Table 2" w:uiPriority="47"/>
+    <w:lsdException w:name="Grid Table 3" w:uiPriority="48"/>
+    <w:lsdException w:name="Grid Table 4" w:uiPriority="49"/>
+    <w:lsdException w:name="Grid Table 5 Dark" w:uiPriority="50"/>
+    <w:lsdException w:name="Grid Table 6 Colorful" w:uiPriority="51"/>
+    <w:lsdException w:name="Grid Table 7 Colorful" w:uiPriority="52"/>
+    <w:lsdException w:name="Grid Table 1 Light Accent 1" w:uiPriority="46"/>
+    <w:lsdException w:name="Grid Table 2 Accent 1" w:uiPriority="47"/>
+    <w:lsdException w:name="Grid Table 3 Accent 1" w:uiPriority="48"/>
+    <w:lsdException w:name="Grid Table 4 Accent 1" w:uiPriority="49"/>
+    <w:lsdException w:name="Grid Table 5 Dark Accent 1" w:uiPriority="50"/>
+    <w:lsdException w:name="Grid Table 6 Colorful Accent 1" w:uiPriority="51"/>
+    <w:lsdException w:name="Grid Table 7 Colorful Accent 1" w:uiPriority="52"/>
+    <w:lsdException w:name="Grid Table 1 Light Accent 2" w:uiPriority="46"/>
+    <w:lsdException w:name="Grid Table 2 Accent 2" w:uiPriority="47"/>
+    <w:lsdException w:name="Grid Table 3 Accent 2" w:uiPriority="48"/>
+    <w:lsdException w:name="Grid Table 4 Accent 2" w:uiPriority="49"/>
+    <w:lsdException w:name="Grid Table 5 Dark Accent 2" w:uiPriority="50"/>
+    <w:lsdException w:name="Grid Table 6 Colorful Accent 2" w:uiPriority="51"/>
+    <w:lsdException w:name="Grid Table 7 Colorful Accent 2" w:uiPriority="52"/>
+    <w:lsdException w:name="Grid Table 1 Light Accent 3" w:uiPriority="46"/>
+    <w:lsdException w:name="Grid Table 2 Accent 3" w:uiPriority="47"/>
+    <w:lsdException w:name="Grid Table 3 Accent 3" w:uiPriority="48"/>
+    <w:lsdException w:name="Grid Table 4 Accent 3" w:uiPriority="49"/>
+    <w:lsdException w:name="Grid Table 5 Dark Accent 3" w:uiPriority="50"/>
+    <w:lsdException w:name="Grid Table 6 Colorful Accent 3" w:uiPriority="51"/>
+    <w:lsdException w:name="Grid Table 7 Colorful Accent 3" w:uiPriority="52"/>
+    <w:lsdException w:name="Grid Table 1 Light Accent 4" w:uiPriority="46"/>
+    <w:lsdException w:name="Grid Table 2 Accent 4" w:uiPriority="47"/>
+    <w:lsdException w:name="Grid Table 3 Accent 4" w:uiPriority="48"/>
+    <w:lsdException w:name="Grid Table 4 Accent 4" w:uiPriority="49"/>
+    <w:lsdException w:name="Grid Table 5 Dark Accent 4" w:uiPriority="50"/>
+    <w:lsdException w:name="Grid Table 6 Colorful Accent 4" w:uiPriority="51"/>
+    <w:lsdException w:name="Grid Table 7 Colorful Accent 4" w:uiPriority="52"/>
+    <w:lsdException w:name="Grid Table 1 Light Accent 5" w:uiPriority="46"/>
+    <w:lsdException w:name="Grid Table 2 Accent 5" w:uiPriority="47"/>
+    <w:lsdException w:name="Grid Table 3 Accent 5" w:uiPriority="48"/>
+    <w:lsdException w:name="Grid Table 4 Accent 5" w:uiPriority="49"/>
+    <w:lsdException w:name="Grid Table 5 Dark Accent 5" w:uiPriority="50"/>
+    <w:lsdException w:name="Grid Table 6 Colorful Accent 5" w:uiPriority="51"/>
+    <w:lsdException w:name="Grid Table 7 Colorful Accent 5" w:uiPriority="52"/>
+    <w:lsdException w:name="Grid Table 1 Light Accent 6" w:uiPriority="46"/>
+    <w:lsdException w:name="Grid Table 2 Accent 6" w:uiPriority="47"/>
+    <w:lsdException w:name="Grid Table 3 Accent 6" w:uiPriority="48"/>
+    <w:lsdException w:name="Grid Table 4 Accent 6" w:uiPriority="49"/>
+    <w:lsdException w:name="Grid Table 5 Dark Accent 6" w:uiPriority="50"/>
+    <w:lsdException w:name="Grid Table 6 Colorful Accent 6" w:uiPriority="51"/>
+    <w:lsdException w:name="Grid Table 7 Colorful Accent 6" w:uiPriority="52"/>
+    <w:lsdException w:name="List Table 1 Light" w:uiPriority="46"/>
+    <w:lsdException w:name="List Table 2" w:uiPriority="47"/>
+    <w:lsdException w:name="List Table 3" w:uiPriority="48"/>
+    <w:lsdException w:name="List Table 4" w:uiPriority="49"/>
+    <w:lsdException w:name="List Table 5 Dark" w:uiPriority="50"/>
+    <w:lsdException w:name="List Table 6 Colorful" w:uiPriority="51"/>
+    <w:lsdException w:name="List Table 7 Colorful" w:uiPriority="52"/>
+    <w:lsdException w:name="List Table 1 Light Accent 1" w:uiPriority="46"/>
+    <w:lsdException w:name="List Table 2 Accent 1" w:uiPriority="47"/>
+    <w:lsdException w:name="List Table 3 Accent 1" w:uiPriority="48"/>
+    <w:lsdException w:name="List Table 4 Accent 1" w:uiPriority="49"/>
+    <w:lsdException w:name="List Table 5 Dark Accent 1" w:uiPriority="50"/>
+    <w:lsdException w:name="List Table 6 Colorful Accent 1" w:uiPriority="51"/>
+    <w:lsdException w:name="List Table 7 Colorful Accent 1" w:uiPriority="52"/>
+    <w:lsdException w:name="List Table 1 Light Accent 2" w:uiPriority="46"/>
+    <w:lsdException w:name="List Table 2 Accent 2" w:uiPriority="47"/>
+    <w:lsdException w:name="List Table 3 Accent 2" w:uiPriority="48"/>
+    <w:lsdException w:name="List Table 4 Accent 2" w:uiPriority="49"/>
+    <w:lsdException w:name="List Table 5 Dark Accent 2" w:uiPriority="50"/>
+    <w:lsdException w:name="List Table 6 Colorful Accent 2" w:uiPriority="51"/>
+    <w:lsdException w:name="List Table 7 Colorful Accent 2" w:uiPriority="52"/>
+    <w:lsdException w:name="List Table 1 Light Accent 3" w:uiPriority="46"/>
+    <w:lsdException w:name="List Table 2 Accent 3" w:uiPriority="47"/>
+    <w:lsdException w:name="List Table 3 Accent 3" w:uiPriority="48"/>
+    <w:lsdException w:name="List Table 4 Accent 3" w:uiPriority="49"/>
+    <w:lsdException w:name="List Table 5 Dark Accent 3" w:uiPriority="50"/>
+    <w:lsdException w:name="List Table 6 Colorful Accent 3" w:uiPriority="51"/>
+    <w:lsdException w:name="List Table 7 Colorful Accent 3" w:uiPriority="52"/>
+    <w:lsdException w:name="List Table 1 Light Accent 4" w:uiPriority="46"/>
+    <w:lsdException w:name="List Table 2 Accent 4" w:uiPriority="47"/>
+    <w:lsdException w:name="List Table 3 Accent 4" w:uiPriority="48"/>
+    <w:lsdException w:name="List Table 4 Accent 4" w:uiPriority="49"/>
+    <w:lsdException w:name="List Table 5 Dark Accent 4" w:uiPriority="50"/>
+    <w:lsdException w:name="List Table 6 Colorful Accent 4" w:uiPriority="51"/>
+    <w:lsdException w:name="List Table 7 Colorful Accent 4" w:uiPriority="52"/>
+    <w:lsdException w:name="List Table 1 Light Accent 5" w:uiPriority="46"/>
+    <w:lsdException w:name="List Table 2 Accent 5" w:uiPriority="47"/>
+    <w:lsdException w:name="List Table 3 Accent 5" w:uiPriority="48"/>
+    <w:lsdException w:name="List Table 4 Accent 5" w:uiPriority="49"/>
+    <w:lsdException w:name="List Table 5 Dark Accent 5" w:uiPriority="50"/>
+    <w:lsdException w:name="List Table 6 Colorful Accent 5" w:uiPriority="51"/>
+    <w:lsdException w:name="List Table 7 Colorful Accent 5" w:uiPriority="52"/>
+    <w:lsdException w:name="List Table 1 Light Accent 6" w:uiPriority="46"/>
+    <w:lsdException w:name="List Table 2 Accent 6" w:uiPriority="47"/>
+    <w:lsdException w:name="List Table 3 Accent 6" w:uiPriority="48"/>
+    <w:lsdException w:name="List Table 4 Accent 6" w:uiPriority="49"/>
+    <w:lsdException w:name="List Table 5 Dark Accent 6" w:uiPriority="50"/>
+    <w:lsdException w:name="List Table 6 Colorful Accent 6" w:uiPriority="51"/>
+    <w:lsdException w:name="List Table 7 Colorful Accent 6" w:uiPriority="52"/>
   </w:latentStyles>
   <w:style w:type="paragraph" w:default="1" w:styleId="Standard">
     <w:name w:val="Normal"/>

</xml_diff>